<commit_message>
Magic release - libs were rebuilt
</commit_message>
<xml_diff>
--- a/CocoaPods/Guides/Create Xcode Backendless Project Using CocoaPods.docx
+++ b/CocoaPods/Guides/Create Xcode Backendless Project Using CocoaPods.docx
@@ -28,56 +28,40 @@
           <w:sz w:val="36"/>
           <w:szCs w:val="43"/>
         </w:rPr>
-        <w:t xml:space="preserve">What is </w:t>
-      </w:r>
-      <w:proofErr w:type="spellStart"/>
-      <w:proofErr w:type="gramStart"/>
-      <w:r>
+        <w:t>What is CocoaPods</w:t>
+      </w:r>
+    </w:p>
+    <w:p>
+      <w:pPr>
+        <w:widowControl w:val="0"/>
+        <w:autoSpaceDE w:val="0"/>
+        <w:autoSpaceDN w:val="0"/>
+        <w:adjustRightInd w:val="0"/>
+        <w:ind w:firstLine="426"/>
         <w:rPr>
           <w:rFonts w:ascii="Times New Roman" w:hAnsi="Times New Roman" w:cs="Times New Roman"/>
           <w:b/>
           <w:bCs/>
           <w:color w:val="333333"/>
-          <w:sz w:val="36"/>
           <w:szCs w:val="43"/>
         </w:rPr>
-        <w:t>CocoaPods</w:t>
-      </w:r>
-      <w:proofErr w:type="spellEnd"/>
-      <w:proofErr w:type="gramEnd"/>
-    </w:p>
-    <w:p>
-      <w:pPr>
-        <w:widowControl w:val="0"/>
-        <w:autoSpaceDE w:val="0"/>
-        <w:autoSpaceDN w:val="0"/>
-        <w:adjustRightInd w:val="0"/>
+      </w:pPr>
+    </w:p>
+    <w:p>
+      <w:pPr>
+        <w:widowControl w:val="0"/>
+        <w:autoSpaceDE w:val="0"/>
+        <w:autoSpaceDN w:val="0"/>
+        <w:adjustRightInd w:val="0"/>
+        <w:spacing w:line="336" w:lineRule="atLeast"/>
         <w:ind w:firstLine="426"/>
         <w:rPr>
           <w:rFonts w:ascii="Times New Roman" w:hAnsi="Times New Roman" w:cs="Times New Roman"/>
-          <w:b/>
-          <w:bCs/>
-          <w:color w:val="333333"/>
-          <w:szCs w:val="43"/>
-        </w:rPr>
-      </w:pPr>
-    </w:p>
-    <w:p>
-      <w:pPr>
-        <w:widowControl w:val="0"/>
-        <w:autoSpaceDE w:val="0"/>
-        <w:autoSpaceDN w:val="0"/>
-        <w:adjustRightInd w:val="0"/>
-        <w:spacing w:line="336" w:lineRule="atLeast"/>
-        <w:ind w:firstLine="426"/>
-        <w:rPr>
-          <w:rFonts w:ascii="Times New Roman" w:hAnsi="Times New Roman" w:cs="Times New Roman"/>
           <w:color w:val="333333"/>
           <w:szCs w:val="26"/>
         </w:rPr>
       </w:pPr>
       <w:hyperlink r:id="rId5" w:history="1">
-        <w:proofErr w:type="spellStart"/>
         <w:r>
           <w:rPr>
             <w:rStyle w:val="Hyperlink"/>
@@ -86,9 +70,7 @@
           </w:rPr>
           <w:t>CocoaPods</w:t>
         </w:r>
-        <w:proofErr w:type="spellEnd"/>
       </w:hyperlink>
-      <w:proofErr w:type="gramStart"/>
       <w:r>
         <w:rPr>
           <w:rFonts w:ascii="Times New Roman" w:hAnsi="Times New Roman" w:cs="Times New Roman"/>
@@ -111,162 +93,45 @@
           <w:color w:val="333333"/>
           <w:szCs w:val="26"/>
         </w:rPr>
-        <w:t>manages</w:t>
-      </w:r>
-      <w:proofErr w:type="gramEnd"/>
-      <w:r>
+        <w:t xml:space="preserve">manages library dependencies for your Xcode projects. </w:t>
+      </w:r>
+    </w:p>
+    <w:p>
+      <w:pPr>
+        <w:widowControl w:val="0"/>
+        <w:autoSpaceDE w:val="0"/>
+        <w:autoSpaceDN w:val="0"/>
+        <w:adjustRightInd w:val="0"/>
+        <w:spacing w:line="336" w:lineRule="atLeast"/>
+        <w:ind w:firstLine="426"/>
         <w:rPr>
           <w:rFonts w:ascii="Times New Roman" w:hAnsi="Times New Roman" w:cs="Times New Roman"/>
           <w:color w:val="333333"/>
           <w:szCs w:val="26"/>
         </w:rPr>
-        <w:t xml:space="preserve"> library dependencies for your </w:t>
-      </w:r>
-      <w:proofErr w:type="spellStart"/>
-      <w:r>
+      </w:pPr>
+    </w:p>
+    <w:p>
+      <w:pPr>
+        <w:widowControl w:val="0"/>
+        <w:autoSpaceDE w:val="0"/>
+        <w:autoSpaceDN w:val="0"/>
+        <w:adjustRightInd w:val="0"/>
+        <w:spacing w:line="336" w:lineRule="atLeast"/>
+        <w:ind w:firstLine="426"/>
         <w:rPr>
           <w:rFonts w:ascii="Times New Roman" w:hAnsi="Times New Roman" w:cs="Times New Roman"/>
           <w:color w:val="333333"/>
           <w:szCs w:val="26"/>
         </w:rPr>
-        <w:t>Xcode</w:t>
-      </w:r>
-      <w:proofErr w:type="spellEnd"/>
+      </w:pPr>
       <w:r>
         <w:rPr>
           <w:rFonts w:ascii="Times New Roman" w:hAnsi="Times New Roman" w:cs="Times New Roman"/>
           <w:color w:val="333333"/>
           <w:szCs w:val="26"/>
         </w:rPr>
-        <w:t xml:space="preserve"> projects. </w:t>
-      </w:r>
-    </w:p>
-    <w:p>
-      <w:pPr>
-        <w:widowControl w:val="0"/>
-        <w:autoSpaceDE w:val="0"/>
-        <w:autoSpaceDN w:val="0"/>
-        <w:adjustRightInd w:val="0"/>
-        <w:spacing w:line="336" w:lineRule="atLeast"/>
-        <w:ind w:firstLine="426"/>
-        <w:rPr>
-          <w:rFonts w:ascii="Times New Roman" w:hAnsi="Times New Roman" w:cs="Times New Roman"/>
-          <w:color w:val="333333"/>
-          <w:szCs w:val="26"/>
-        </w:rPr>
-      </w:pPr>
-    </w:p>
-    <w:p>
-      <w:pPr>
-        <w:widowControl w:val="0"/>
-        <w:autoSpaceDE w:val="0"/>
-        <w:autoSpaceDN w:val="0"/>
-        <w:adjustRightInd w:val="0"/>
-        <w:spacing w:line="336" w:lineRule="atLeast"/>
-        <w:ind w:firstLine="426"/>
-        <w:rPr>
-          <w:rFonts w:ascii="Times New Roman" w:hAnsi="Times New Roman" w:cs="Times New Roman"/>
-          <w:color w:val="333333"/>
-          <w:szCs w:val="26"/>
-        </w:rPr>
-      </w:pPr>
-      <w:r>
-        <w:rPr>
-          <w:rFonts w:ascii="Times New Roman" w:hAnsi="Times New Roman" w:cs="Times New Roman"/>
-          <w:color w:val="333333"/>
-          <w:szCs w:val="26"/>
-        </w:rPr>
-        <w:t xml:space="preserve">The dependencies for your projects are specified in a single text file called a </w:t>
-      </w:r>
-      <w:proofErr w:type="spellStart"/>
-      <w:r>
-        <w:rPr>
-          <w:rFonts w:ascii="Times New Roman" w:hAnsi="Times New Roman" w:cs="Times New Roman"/>
-          <w:color w:val="333333"/>
-          <w:szCs w:val="26"/>
-        </w:rPr>
-        <w:t>Podfile</w:t>
-      </w:r>
-      <w:proofErr w:type="spellEnd"/>
-      <w:r>
-        <w:rPr>
-          <w:rFonts w:ascii="Times New Roman" w:hAnsi="Times New Roman" w:cs="Times New Roman"/>
-          <w:color w:val="333333"/>
-          <w:szCs w:val="26"/>
-        </w:rPr>
-        <w:t xml:space="preserve">. </w:t>
-      </w:r>
-      <w:proofErr w:type="spellStart"/>
-      <w:r>
-        <w:rPr>
-          <w:rFonts w:ascii="Times New Roman" w:hAnsi="Times New Roman" w:cs="Times New Roman"/>
-          <w:color w:val="333333"/>
-          <w:szCs w:val="26"/>
-        </w:rPr>
-        <w:t>CocoaPods</w:t>
-      </w:r>
-      <w:proofErr w:type="spellEnd"/>
-      <w:r>
-        <w:rPr>
-          <w:rFonts w:ascii="Times New Roman" w:hAnsi="Times New Roman" w:cs="Times New Roman"/>
-          <w:color w:val="333333"/>
-          <w:szCs w:val="26"/>
-        </w:rPr>
-        <w:t xml:space="preserve"> will resolve dependencies between libraries, fetch the resulting source code, </w:t>
-      </w:r>
-      <w:proofErr w:type="gramStart"/>
-      <w:r>
-        <w:rPr>
-          <w:rFonts w:ascii="Times New Roman" w:hAnsi="Times New Roman" w:cs="Times New Roman"/>
-          <w:color w:val="333333"/>
-          <w:szCs w:val="26"/>
-        </w:rPr>
-        <w:t>then</w:t>
-      </w:r>
-      <w:proofErr w:type="gramEnd"/>
-      <w:r>
-        <w:rPr>
-          <w:rFonts w:ascii="Times New Roman" w:hAnsi="Times New Roman" w:cs="Times New Roman"/>
-          <w:color w:val="333333"/>
-          <w:szCs w:val="26"/>
-        </w:rPr>
-        <w:t xml:space="preserve"> link it together in an </w:t>
-      </w:r>
-      <w:proofErr w:type="spellStart"/>
-      <w:r>
-        <w:rPr>
-          <w:rFonts w:ascii="Times New Roman" w:hAnsi="Times New Roman" w:cs="Times New Roman"/>
-          <w:color w:val="333333"/>
-          <w:szCs w:val="26"/>
-        </w:rPr>
-        <w:t>Xcode</w:t>
-      </w:r>
-      <w:proofErr w:type="spellEnd"/>
-      <w:r>
-        <w:rPr>
-          <w:rFonts w:ascii="Times New Roman" w:hAnsi="Times New Roman" w:cs="Times New Roman"/>
-          <w:color w:val="333333"/>
-          <w:szCs w:val="26"/>
-        </w:rPr>
-        <w:t xml:space="preserve"> workspace to build your </w:t>
-      </w:r>
-      <w:proofErr w:type="spellStart"/>
-      <w:r>
-        <w:rPr>
-          <w:rFonts w:ascii="Times New Roman" w:hAnsi="Times New Roman" w:cs="Times New Roman"/>
-          <w:color w:val="333333"/>
-          <w:szCs w:val="26"/>
-        </w:rPr>
-        <w:t>project</w:t>
-      </w:r>
-      <w:proofErr w:type="spellEnd"/>
-      <w:r>
-        <w:rPr>
-          <w:rFonts w:ascii="Times New Roman" w:hAnsi="Times New Roman" w:cs="Times New Roman"/>
-          <w:color w:val="333333"/>
-          <w:szCs w:val="26"/>
-        </w:rPr>
-        <w:t>.</w:t>
+        <w:t>The dependencies for your projects are specified in a single text file called a Podfile. CocoaPods will resolve dependencies between libraries, fetch the resulting source code, then link it together in an Xcode workspace to build your project.</w:t>
       </w:r>
     </w:p>
     <w:p>
@@ -306,9 +171,8 @@
           <w:szCs w:val="20"/>
           <w:shd w:val="clear" w:color="auto" w:fill="FFFFFF"/>
         </w:rPr>
-        <w:t xml:space="preserve">Make sure you have the </w:t>
-      </w:r>
-      <w:proofErr w:type="spellStart"/>
+        <w:t>Make sure you have the Cocoapods ruby gem installed your system. If you don't please follow the directions at</w:t>
+      </w:r>
       <w:r>
         <w:rPr>
           <w:rFonts w:ascii="Times New Roman" w:hAnsi="Times New Roman"/>
@@ -316,46 +180,7 @@
           <w:szCs w:val="20"/>
           <w:shd w:val="clear" w:color="auto" w:fill="FFFFFF"/>
         </w:rPr>
-        <w:t>Cocoapods</w:t>
-      </w:r>
-      <w:proofErr w:type="spellEnd"/>
-      <w:r>
-        <w:rPr>
-          <w:rFonts w:ascii="Times New Roman" w:hAnsi="Times New Roman"/>
-          <w:color w:val="555555"/>
-          <w:szCs w:val="20"/>
-          <w:shd w:val="clear" w:color="auto" w:fill="FFFFFF"/>
-        </w:rPr>
-        <w:t xml:space="preserve"> ruby gem installed your system. If you don't please follow the directions at</w:t>
-      </w:r>
-      <w:r>
-        <w:rPr>
-          <w:rFonts w:ascii="Times New Roman" w:hAnsi="Times New Roman"/>
-          <w:color w:val="555555"/>
-          <w:szCs w:val="20"/>
-          <w:shd w:val="clear" w:color="auto" w:fill="FFFFFF"/>
-        </w:rPr>
-        <w:t xml:space="preserve"> </w:t>
-      </w:r>
-      <w:proofErr w:type="spellStart"/>
-      <w:r>
-        <w:rPr>
-          <w:rFonts w:ascii="Times New Roman" w:hAnsi="Times New Roman"/>
-          <w:color w:val="555555"/>
-          <w:szCs w:val="20"/>
-          <w:shd w:val="clear" w:color="auto" w:fill="FFFFFF"/>
-        </w:rPr>
-        <w:t>CocoaPods</w:t>
-      </w:r>
-      <w:proofErr w:type="spellEnd"/>
-      <w:r>
-        <w:rPr>
-          <w:rFonts w:ascii="Times New Roman" w:hAnsi="Times New Roman"/>
-          <w:color w:val="555555"/>
-          <w:szCs w:val="20"/>
-          <w:shd w:val="clear" w:color="auto" w:fill="FFFFFF"/>
-        </w:rPr>
-        <w:t xml:space="preserve"> </w:t>
+        <w:t xml:space="preserve"> CocoaPods </w:t>
       </w:r>
       <w:hyperlink r:id="rId6" w:history="1">
         <w:r>
@@ -407,37 +232,8 @@
           <w:color w:val="C7254E"/>
           <w:szCs w:val="23"/>
         </w:rPr>
-        <w:t xml:space="preserve">$ </w:t>
-      </w:r>
-      <w:proofErr w:type="spellStart"/>
-      <w:r>
-        <w:rPr>
-          <w:rFonts w:ascii="Times New Roman" w:hAnsi="Times New Roman" w:cs="Monaco"/>
-          <w:color w:val="C7254E"/>
-          <w:szCs w:val="23"/>
-        </w:rPr>
-        <w:t>sudo</w:t>
-      </w:r>
-      <w:proofErr w:type="spellEnd"/>
-      <w:r>
-        <w:rPr>
-          <w:rFonts w:ascii="Times New Roman" w:hAnsi="Times New Roman" w:cs="Monaco"/>
-          <w:color w:val="C7254E"/>
-          <w:szCs w:val="23"/>
-        </w:rPr>
-        <w:t xml:space="preserve"> gem install </w:t>
-      </w:r>
-      <w:proofErr w:type="spellStart"/>
-      <w:proofErr w:type="gramStart"/>
-      <w:r>
-        <w:rPr>
-          <w:rFonts w:ascii="Times New Roman" w:hAnsi="Times New Roman" w:cs="Monaco"/>
-          <w:color w:val="C7254E"/>
-          <w:szCs w:val="23"/>
-        </w:rPr>
-        <w:t>cocoapods</w:t>
-      </w:r>
-      <w:proofErr w:type="spellEnd"/>
+        <w:t>$ sudo gem install cocoapods</w:t>
+      </w:r>
       <w:r>
         <w:rPr>
           <w:rFonts w:ascii="Times New Roman" w:hAnsi="Times New Roman"/>
@@ -456,7 +252,6 @@
         </w:rPr>
         <w:t>.</w:t>
       </w:r>
-      <w:proofErr w:type="gramEnd"/>
     </w:p>
     <w:p>
       <w:pPr>
@@ -499,58 +294,21 @@
           <w:sz w:val="36"/>
           <w:szCs w:val="34"/>
         </w:rPr>
-        <w:t xml:space="preserve">Creating a new </w:t>
-      </w:r>
-      <w:proofErr w:type="spellStart"/>
-      <w:r>
+        <w:t>Creating a new Xcode project with CocoaPods</w:t>
+      </w:r>
+    </w:p>
+    <w:p>
+      <w:pPr>
+        <w:widowControl w:val="0"/>
+        <w:autoSpaceDE w:val="0"/>
+        <w:autoSpaceDN w:val="0"/>
+        <w:adjustRightInd w:val="0"/>
+        <w:ind w:firstLine="426"/>
         <w:rPr>
           <w:rFonts w:ascii="Times New Roman" w:hAnsi="Times New Roman" w:cs="Helvetica Neue"/>
           <w:b/>
           <w:bCs/>
           <w:color w:val="333333"/>
-          <w:sz w:val="36"/>
-          <w:szCs w:val="34"/>
-        </w:rPr>
-        <w:t>Xcode</w:t>
-      </w:r>
-      <w:proofErr w:type="spellEnd"/>
-      <w:r>
-        <w:rPr>
-          <w:rFonts w:ascii="Times New Roman" w:hAnsi="Times New Roman" w:cs="Helvetica Neue"/>
-          <w:b/>
-          <w:bCs/>
-          <w:color w:val="333333"/>
-          <w:sz w:val="36"/>
-          <w:szCs w:val="34"/>
-        </w:rPr>
-        <w:t xml:space="preserve"> project with </w:t>
-      </w:r>
-      <w:proofErr w:type="spellStart"/>
-      <w:r>
-        <w:rPr>
-          <w:rFonts w:ascii="Times New Roman" w:hAnsi="Times New Roman" w:cs="Helvetica Neue"/>
-          <w:b/>
-          <w:bCs/>
-          <w:color w:val="333333"/>
-          <w:sz w:val="36"/>
-          <w:szCs w:val="34"/>
-        </w:rPr>
-        <w:t>CocoaPods</w:t>
-      </w:r>
-      <w:proofErr w:type="spellEnd"/>
-    </w:p>
-    <w:p>
-      <w:pPr>
-        <w:widowControl w:val="0"/>
-        <w:autoSpaceDE w:val="0"/>
-        <w:autoSpaceDN w:val="0"/>
-        <w:adjustRightInd w:val="0"/>
-        <w:ind w:firstLine="426"/>
-        <w:rPr>
-          <w:rFonts w:ascii="Times New Roman" w:hAnsi="Times New Roman" w:cs="Helvetica Neue"/>
-          <w:b/>
-          <w:bCs/>
-          <w:color w:val="333333"/>
           <w:szCs w:val="34"/>
         </w:rPr>
       </w:pPr>
@@ -587,23 +345,13 @@
         <w:t xml:space="preserve">check </w:t>
       </w:r>
       <w:hyperlink r:id="rId7" w:history="1">
-        <w:proofErr w:type="spellStart"/>
         <w:r>
           <w:rPr>
             <w:rStyle w:val="Hyperlink"/>
             <w:rFonts w:ascii="Times New Roman" w:hAnsi="Times New Roman" w:cs="Helvetica Neue"/>
             <w:szCs w:val="26"/>
           </w:rPr>
-          <w:t>Backendless-ios-SDK</w:t>
-        </w:r>
-        <w:proofErr w:type="spellEnd"/>
-        <w:r>
-          <w:rPr>
-            <w:rStyle w:val="Hyperlink"/>
-            <w:rFonts w:ascii="Times New Roman" w:hAnsi="Times New Roman" w:cs="Helvetica Neue"/>
-            <w:szCs w:val="26"/>
-          </w:rPr>
-          <w:t xml:space="preserve"> folder</w:t>
+          <w:t>Backendless-ios-SDK folder</w:t>
         </w:r>
       </w:hyperlink>
       <w:r>
@@ -612,25 +360,7 @@
           <w:color w:val="333333"/>
           <w:szCs w:val="26"/>
         </w:rPr>
-        <w:t xml:space="preserve"> of </w:t>
-      </w:r>
-      <w:proofErr w:type="spellStart"/>
-      <w:r>
-        <w:rPr>
-          <w:rFonts w:ascii="Times New Roman" w:hAnsi="Times New Roman" w:cs="Helvetica Neue"/>
-          <w:color w:val="333333"/>
-          <w:szCs w:val="26"/>
-        </w:rPr>
-        <w:t>CocoaPods</w:t>
-      </w:r>
-      <w:proofErr w:type="spellEnd"/>
-      <w:r>
-        <w:rPr>
-          <w:rFonts w:ascii="Times New Roman" w:hAnsi="Times New Roman" w:cs="Helvetica Neue"/>
-          <w:color w:val="333333"/>
-          <w:szCs w:val="26"/>
-        </w:rPr>
-        <w:t xml:space="preserve"> Specs </w:t>
+        <w:t xml:space="preserve"> of CocoaPods Specs </w:t>
       </w:r>
       <w:r>
         <w:rPr>
@@ -662,7 +392,23 @@
           <w:color w:val="333333"/>
           <w:szCs w:val="26"/>
         </w:rPr>
-        <w:t xml:space="preserve"> if you don’t have other reason</w:t>
+        <w:t xml:space="preserve"> if you don’t have </w:t>
+      </w:r>
+      <w:r>
+        <w:rPr>
+          <w:rFonts w:ascii="Times New Roman" w:hAnsi="Times New Roman" w:cs="Helvetica Neue"/>
+          <w:color w:val="333333"/>
+          <w:szCs w:val="26"/>
+        </w:rPr>
+        <w:t>an</w:t>
+      </w:r>
+      <w:r>
+        <w:rPr>
+          <w:rFonts w:ascii="Times New Roman" w:hAnsi="Times New Roman" w:cs="Helvetica Neue"/>
+          <w:color w:val="333333"/>
+          <w:szCs w:val="26"/>
+        </w:rPr>
+        <w:t>other reason</w:t>
       </w:r>
       <w:r>
         <w:rPr>
@@ -716,25 +462,7 @@
           <w:color w:val="333333"/>
           <w:szCs w:val="26"/>
         </w:rPr>
-        <w:t xml:space="preserve">To create a new project with </w:t>
-      </w:r>
-      <w:proofErr w:type="spellStart"/>
-      <w:r>
-        <w:rPr>
-          <w:rFonts w:ascii="Times New Roman" w:hAnsi="Times New Roman" w:cs="Helvetica Neue"/>
-          <w:color w:val="333333"/>
-          <w:szCs w:val="26"/>
-        </w:rPr>
-        <w:t>CocoaPods</w:t>
-      </w:r>
-      <w:proofErr w:type="spellEnd"/>
-      <w:r>
-        <w:rPr>
-          <w:rFonts w:ascii="Times New Roman" w:hAnsi="Times New Roman" w:cs="Helvetica Neue"/>
-          <w:color w:val="333333"/>
-          <w:szCs w:val="26"/>
-        </w:rPr>
-        <w:t>, follow these simple steps:</w:t>
+        <w:t>To create a new project with CocoaPods, follow these simple steps:</w:t>
       </w:r>
     </w:p>
     <w:p>
@@ -783,23 +511,13 @@
         </w:rPr>
         <w:t xml:space="preserve"> </w:t>
       </w:r>
-      <w:proofErr w:type="spellStart"/>
-      <w:r>
-        <w:rPr>
-          <w:rFonts w:ascii="Times New Roman" w:hAnsi="Times New Roman" w:cs="Helvetica Neue"/>
-          <w:color w:val="333333"/>
-          <w:szCs w:val="26"/>
-        </w:rPr>
-        <w:t>Xcode</w:t>
-      </w:r>
-      <w:proofErr w:type="spellEnd"/>
-      <w:r>
-        <w:rPr>
-          <w:rFonts w:ascii="Times New Roman" w:hAnsi="Times New Roman" w:cs="Helvetica Neue"/>
-          <w:color w:val="333333"/>
-          <w:szCs w:val="26"/>
-        </w:rPr>
-        <w:t xml:space="preserve"> as you would normally, then close this project.</w:t>
+      <w:r>
+        <w:rPr>
+          <w:rFonts w:ascii="Times New Roman" w:hAnsi="Times New Roman" w:cs="Helvetica Neue"/>
+          <w:color w:val="333333"/>
+          <w:szCs w:val="26"/>
+        </w:rPr>
+        <w:t>Xcode as you would normally, then close this project.</w:t>
       </w:r>
     </w:p>
     <w:p>
@@ -846,18 +564,8 @@
           <w:color w:val="C7254E"/>
           <w:szCs w:val="23"/>
         </w:rPr>
-        <w:t xml:space="preserve">$ </w:t>
-      </w:r>
-      <w:proofErr w:type="spellStart"/>
-      <w:r>
-        <w:rPr>
-          <w:rFonts w:ascii="Times New Roman" w:hAnsi="Times New Roman" w:cs="Monaco"/>
-          <w:color w:val="C7254E"/>
-          <w:szCs w:val="23"/>
-        </w:rPr>
-        <w:t>cd</w:t>
-      </w:r>
-      <w:proofErr w:type="spellEnd"/>
+        <w:t>$ cd</w:t>
+      </w:r>
       <w:r>
         <w:rPr>
           <w:rFonts w:ascii="Times New Roman" w:hAnsi="Times New Roman" w:cs="Helvetica Neue"/>
@@ -898,43 +606,7 @@
           <w:color w:val="333333"/>
           <w:szCs w:val="26"/>
         </w:rPr>
-        <w:t xml:space="preserve">Create a </w:t>
-      </w:r>
-      <w:proofErr w:type="spellStart"/>
-      <w:r>
-        <w:rPr>
-          <w:rFonts w:ascii="Times New Roman" w:hAnsi="Times New Roman" w:cs="Helvetica Neue"/>
-          <w:color w:val="333333"/>
-          <w:szCs w:val="26"/>
-        </w:rPr>
-        <w:t>Podfile</w:t>
-      </w:r>
-      <w:proofErr w:type="spellEnd"/>
-      <w:r>
-        <w:rPr>
-          <w:rFonts w:ascii="Times New Roman" w:hAnsi="Times New Roman" w:cs="Helvetica Neue"/>
-          <w:color w:val="333333"/>
-          <w:szCs w:val="26"/>
-        </w:rPr>
-        <w:t xml:space="preserve">. </w:t>
-      </w:r>
-      <w:proofErr w:type="gramStart"/>
-      <w:r>
-        <w:rPr>
-          <w:rFonts w:ascii="Times New Roman" w:hAnsi="Times New Roman" w:cs="Helvetica Neue"/>
-          <w:color w:val="333333"/>
-          <w:szCs w:val="26"/>
-        </w:rPr>
-        <w:t>This can be done by running</w:t>
-      </w:r>
-      <w:proofErr w:type="gramEnd"/>
-      <w:r>
-        <w:rPr>
-          <w:rFonts w:ascii="Times New Roman" w:hAnsi="Times New Roman" w:cs="Helvetica Neue"/>
-          <w:color w:val="333333"/>
-          <w:szCs w:val="26"/>
-        </w:rPr>
-        <w:t> </w:t>
+        <w:t>Create a Podfile. This can be done by running </w:t>
       </w:r>
       <w:r>
         <w:rPr>
@@ -985,43 +657,15 @@
           <w:color w:val="333333"/>
           <w:szCs w:val="26"/>
         </w:rPr>
-        <w:t xml:space="preserve">Open your </w:t>
-      </w:r>
-      <w:proofErr w:type="spellStart"/>
-      <w:r>
-        <w:rPr>
-          <w:rFonts w:ascii="Times New Roman" w:hAnsi="Times New Roman" w:cs="Helvetica Neue"/>
-          <w:color w:val="333333"/>
-          <w:szCs w:val="26"/>
-        </w:rPr>
-        <w:t>Podfile</w:t>
-      </w:r>
-      <w:proofErr w:type="spellEnd"/>
-      <w:r>
-        <w:rPr>
-          <w:rFonts w:ascii="Times New Roman" w:hAnsi="Times New Roman" w:cs="Helvetica Neue"/>
-          <w:color w:val="333333"/>
-          <w:szCs w:val="26"/>
-        </w:rPr>
-        <w:t xml:space="preserve"> using your favorite text editor (or </w:t>
-      </w:r>
-      <w:proofErr w:type="spellStart"/>
-      <w:r>
-        <w:rPr>
-          <w:rFonts w:ascii="Times New Roman" w:hAnsi="Times New Roman" w:cs="Helvetica Neue"/>
-          <w:color w:val="333333"/>
-          <w:szCs w:val="26"/>
-        </w:rPr>
-        <w:t>Xcode</w:t>
-      </w:r>
-      <w:proofErr w:type="spellEnd"/>
-      <w:r>
-        <w:rPr>
-          <w:rFonts w:ascii="Times New Roman" w:hAnsi="Times New Roman" w:cs="Helvetica Neue"/>
-          <w:color w:val="333333"/>
-          <w:szCs w:val="26"/>
-        </w:rPr>
-        <w:t xml:space="preserve">), and add a text that looks like this: </w:t>
+        <w:t>Open your Podfile</w:t>
+      </w:r>
+      <w:r>
+        <w:rPr>
+          <w:rFonts w:ascii="Times New Roman" w:hAnsi="Times New Roman" w:cs="Helvetica Neue"/>
+          <w:color w:val="333333"/>
+          <w:szCs w:val="26"/>
+        </w:rPr>
+        <w:t xml:space="preserve"> using your favorite text editor (or Xcode), and add a text that looks like this: </w:t>
       </w:r>
       <w:r>
         <w:rPr>
@@ -1067,7 +711,6 @@
           <w:szCs w:val="22"/>
         </w:rPr>
       </w:pPr>
-      <w:proofErr w:type="gramStart"/>
       <w:r>
         <w:rPr>
           <w:rFonts w:ascii="Menlo Regular" w:hAnsi="Menlo Regular" w:cs="Menlo Regular"/>
@@ -1075,19 +718,35 @@
           <w:sz w:val="22"/>
           <w:szCs w:val="22"/>
         </w:rPr>
-        <w:t>platform</w:t>
-      </w:r>
-      <w:proofErr w:type="gramEnd"/>
-      <w:r>
+        <w:t xml:space="preserve">platform :ios, </w:t>
+      </w:r>
+      <w:r>
+        <w:rPr>
+          <w:rFonts w:ascii="Menlo Regular" w:hAnsi="Menlo Regular" w:cs="Menlo Regular"/>
+          <w:color w:val="1C00CF"/>
+          <w:sz w:val="22"/>
+          <w:szCs w:val="22"/>
+        </w:rPr>
+        <w:t>'7.0'</w:t>
+      </w:r>
+    </w:p>
+    <w:p>
+      <w:pPr>
+        <w:widowControl w:val="0"/>
+        <w:tabs>
+          <w:tab w:val="left" w:pos="529"/>
+        </w:tabs>
+        <w:autoSpaceDE w:val="0"/>
+        <w:autoSpaceDN w:val="0"/>
+        <w:adjustRightInd w:val="0"/>
+        <w:ind w:left="851"/>
         <w:rPr>
           <w:rFonts w:ascii="Menlo Regular" w:hAnsi="Menlo Regular" w:cs="Menlo Regular"/>
           <w:color w:val="000000"/>
           <w:sz w:val="22"/>
           <w:szCs w:val="22"/>
         </w:rPr>
-        <w:t xml:space="preserve"> :</w:t>
-      </w:r>
-      <w:proofErr w:type="spellStart"/>
+      </w:pPr>
       <w:r>
         <w:rPr>
           <w:rFonts w:ascii="Menlo Regular" w:hAnsi="Menlo Regular" w:cs="Menlo Regular"/>
@@ -1095,9 +754,17 @@
           <w:sz w:val="22"/>
           <w:szCs w:val="22"/>
         </w:rPr>
-        <w:t>ios</w:t>
-      </w:r>
-      <w:proofErr w:type="spellEnd"/>
+        <w:t xml:space="preserve">pod </w:t>
+      </w:r>
+      <w:r>
+        <w:rPr>
+          <w:rFonts w:ascii="Menlo Regular" w:hAnsi="Menlo Regular" w:cs="Menlo Regular"/>
+          <w:color w:val="1C00CF"/>
+          <w:sz w:val="22"/>
+          <w:szCs w:val="22"/>
+        </w:rPr>
+        <w:t>'Backendless-ios-SDK'</w:t>
+      </w:r>
       <w:r>
         <w:rPr>
           <w:rFonts w:ascii="Menlo Regular" w:hAnsi="Menlo Regular" w:cs="Menlo Regular"/>
@@ -1114,91 +781,6 @@
           <w:sz w:val="22"/>
           <w:szCs w:val="22"/>
         </w:rPr>
-        <w:t>'7.0'</w:t>
-      </w:r>
-    </w:p>
-    <w:p>
-      <w:pPr>
-        <w:widowControl w:val="0"/>
-        <w:tabs>
-          <w:tab w:val="left" w:pos="529"/>
-        </w:tabs>
-        <w:autoSpaceDE w:val="0"/>
-        <w:autoSpaceDN w:val="0"/>
-        <w:adjustRightInd w:val="0"/>
-        <w:ind w:left="851"/>
-        <w:rPr>
-          <w:rFonts w:ascii="Menlo Regular" w:hAnsi="Menlo Regular" w:cs="Menlo Regular"/>
-          <w:color w:val="000000"/>
-          <w:sz w:val="22"/>
-          <w:szCs w:val="22"/>
-        </w:rPr>
-      </w:pPr>
-      <w:proofErr w:type="gramStart"/>
-      <w:r>
-        <w:rPr>
-          <w:rFonts w:ascii="Menlo Regular" w:hAnsi="Menlo Regular" w:cs="Menlo Regular"/>
-          <w:color w:val="000000"/>
-          <w:sz w:val="22"/>
-          <w:szCs w:val="22"/>
-        </w:rPr>
-        <w:t>pod</w:t>
-      </w:r>
-      <w:proofErr w:type="gramEnd"/>
-      <w:r>
-        <w:rPr>
-          <w:rFonts w:ascii="Menlo Regular" w:hAnsi="Menlo Regular" w:cs="Menlo Regular"/>
-          <w:color w:val="000000"/>
-          <w:sz w:val="22"/>
-          <w:szCs w:val="22"/>
-        </w:rPr>
-        <w:t xml:space="preserve"> </w:t>
-      </w:r>
-      <w:r>
-        <w:rPr>
-          <w:rFonts w:ascii="Menlo Regular" w:hAnsi="Menlo Regular" w:cs="Menlo Regular"/>
-          <w:color w:val="1C00CF"/>
-          <w:sz w:val="22"/>
-          <w:szCs w:val="22"/>
-        </w:rPr>
-        <w:t>'</w:t>
-      </w:r>
-      <w:proofErr w:type="spellStart"/>
-      <w:r>
-        <w:rPr>
-          <w:rFonts w:ascii="Menlo Regular" w:hAnsi="Menlo Regular" w:cs="Menlo Regular"/>
-          <w:color w:val="1C00CF"/>
-          <w:sz w:val="22"/>
-          <w:szCs w:val="22"/>
-        </w:rPr>
-        <w:t>Backendless-ios-SDK</w:t>
-      </w:r>
-      <w:proofErr w:type="spellEnd"/>
-      <w:r>
-        <w:rPr>
-          <w:rFonts w:ascii="Menlo Regular" w:hAnsi="Menlo Regular" w:cs="Menlo Regular"/>
-          <w:color w:val="1C00CF"/>
-          <w:sz w:val="22"/>
-          <w:szCs w:val="22"/>
-        </w:rPr>
-        <w:t>'</w:t>
-      </w:r>
-      <w:r>
-        <w:rPr>
-          <w:rFonts w:ascii="Menlo Regular" w:hAnsi="Menlo Regular" w:cs="Menlo Regular"/>
-          <w:color w:val="000000"/>
-          <w:sz w:val="22"/>
-          <w:szCs w:val="22"/>
-        </w:rPr>
-        <w:t xml:space="preserve">, </w:t>
-      </w:r>
-      <w:r>
-        <w:rPr>
-          <w:rFonts w:ascii="Menlo Regular" w:hAnsi="Menlo Regular" w:cs="Menlo Regular"/>
-          <w:color w:val="1C00CF"/>
-          <w:sz w:val="22"/>
-          <w:szCs w:val="22"/>
-        </w:rPr>
         <w:t>'~&gt;1.15.0'</w:t>
       </w:r>
     </w:p>
@@ -1259,61 +841,7 @@
           <w:color w:val="333333"/>
           <w:szCs w:val="26"/>
         </w:rPr>
-        <w:t xml:space="preserve"> platform and version </w:t>
-      </w:r>
-      <w:proofErr w:type="gramStart"/>
-      <w:r>
-        <w:rPr>
-          <w:rFonts w:ascii="Times New Roman" w:hAnsi="Times New Roman" w:cs="Helvetica Neue"/>
-          <w:color w:val="333333"/>
-          <w:szCs w:val="26"/>
-        </w:rPr>
-        <w:t>supported,</w:t>
-      </w:r>
-      <w:proofErr w:type="gramEnd"/>
-      <w:r>
-        <w:rPr>
-          <w:rFonts w:ascii="Times New Roman" w:hAnsi="Times New Roman" w:cs="Helvetica Neue"/>
-          <w:color w:val="333333"/>
-          <w:szCs w:val="26"/>
-        </w:rPr>
-        <w:t xml:space="preserve"> the second line specifies the name of </w:t>
-      </w:r>
-      <w:proofErr w:type="spellStart"/>
-      <w:r>
-        <w:rPr>
-          <w:rFonts w:ascii="Times New Roman" w:hAnsi="Times New Roman" w:cs="Helvetica Neue"/>
-          <w:color w:val="333333"/>
-          <w:szCs w:val="26"/>
-        </w:rPr>
-        <w:t>Backendless</w:t>
-      </w:r>
-      <w:proofErr w:type="spellEnd"/>
-      <w:r>
-        <w:rPr>
-          <w:rFonts w:ascii="Times New Roman" w:hAnsi="Times New Roman" w:cs="Helvetica Neue"/>
-          <w:color w:val="333333"/>
-          <w:szCs w:val="26"/>
-        </w:rPr>
-        <w:t xml:space="preserve"> folder in </w:t>
-      </w:r>
-      <w:proofErr w:type="spellStart"/>
-      <w:r>
-        <w:rPr>
-          <w:rFonts w:ascii="Times New Roman" w:hAnsi="Times New Roman" w:cs="Helvetica Neue"/>
-          <w:color w:val="333333"/>
-          <w:szCs w:val="26"/>
-        </w:rPr>
-        <w:t>CocoaPods</w:t>
-      </w:r>
-      <w:proofErr w:type="spellEnd"/>
-      <w:r>
-        <w:rPr>
-          <w:rFonts w:ascii="Times New Roman" w:hAnsi="Times New Roman" w:cs="Helvetica Neue"/>
-          <w:color w:val="333333"/>
-          <w:szCs w:val="26"/>
-        </w:rPr>
-        <w:t xml:space="preserve"> Specs </w:t>
+        <w:t xml:space="preserve"> platform and version supported, the second line specifies the name of Backendless folder in CocoaPods Specs </w:t>
       </w:r>
       <w:r>
         <w:rPr>
@@ -1355,25 +883,7 @@
           <w:color w:val="333333"/>
           <w:szCs w:val="26"/>
         </w:rPr>
-        <w:t xml:space="preserve">5. Save </w:t>
-      </w:r>
-      <w:proofErr w:type="spellStart"/>
-      <w:r>
-        <w:rPr>
-          <w:rFonts w:ascii="Times New Roman" w:hAnsi="Times New Roman" w:cs="Helvetica Neue"/>
-          <w:color w:val="333333"/>
-          <w:szCs w:val="26"/>
-        </w:rPr>
-        <w:t>Podfile</w:t>
-      </w:r>
-      <w:proofErr w:type="spellEnd"/>
-      <w:r>
-        <w:rPr>
-          <w:rFonts w:ascii="Times New Roman" w:hAnsi="Times New Roman" w:cs="Helvetica Neue"/>
-          <w:color w:val="333333"/>
-          <w:szCs w:val="26"/>
-        </w:rPr>
-        <w:t>, return to T</w:t>
+        <w:t>5. Save Podfile, return to T</w:t>
       </w:r>
       <w:r>
         <w:rPr>
@@ -1445,25 +955,23 @@
           <w:color w:val="434343"/>
           <w:szCs w:val="28"/>
         </w:rPr>
-        <w:t xml:space="preserve">, </w:t>
-      </w:r>
-      <w:proofErr w:type="spellStart"/>
+        <w:t>, Xcode project workspace</w:t>
+      </w:r>
       <w:r>
         <w:rPr>
           <w:rFonts w:ascii="Times New Roman" w:hAnsi="Times New Roman" w:cs="Trebuchet MS"/>
           <w:color w:val="434343"/>
           <w:szCs w:val="28"/>
         </w:rPr>
-        <w:t>Xcode</w:t>
-      </w:r>
-      <w:proofErr w:type="spellEnd"/>
+        <w:t xml:space="preserve"> file will be created</w:t>
+      </w:r>
       <w:r>
         <w:rPr>
           <w:rFonts w:ascii="Times New Roman" w:hAnsi="Times New Roman" w:cs="Trebuchet MS"/>
           <w:color w:val="434343"/>
           <w:szCs w:val="28"/>
         </w:rPr>
-        <w:t xml:space="preserve"> project workspace</w:t>
+        <w:t>.</w:t>
       </w:r>
       <w:r>
         <w:rPr>
@@ -1471,40 +979,24 @@
           <w:color w:val="434343"/>
           <w:szCs w:val="28"/>
         </w:rPr>
-        <w:t xml:space="preserve"> file will be created</w:t>
-      </w:r>
-      <w:r>
-        <w:rPr>
-          <w:rFonts w:ascii="Times New Roman" w:hAnsi="Times New Roman" w:cs="Trebuchet MS"/>
-          <w:color w:val="434343"/>
-          <w:szCs w:val="28"/>
+        <w:t xml:space="preserve"> </w:t>
+      </w:r>
+      <w:r>
+        <w:rPr>
+          <w:rFonts w:ascii="Times New Roman" w:hAnsi="Times New Roman" w:cs="Helvetica Neue"/>
+          <w:color w:val="333333"/>
+          <w:szCs w:val="26"/>
+        </w:rPr>
+        <w:t>This should be the file you use everyday to create your app</w:t>
+      </w:r>
+      <w:r>
+        <w:rPr>
+          <w:rFonts w:ascii="Times New Roman" w:hAnsi="Times New Roman" w:cs="Helvetica Neue"/>
+          <w:color w:val="333333"/>
+          <w:szCs w:val="26"/>
         </w:rPr>
         <w:t>.</w:t>
       </w:r>
-      <w:r>
-        <w:rPr>
-          <w:rFonts w:ascii="Times New Roman" w:hAnsi="Times New Roman" w:cs="Trebuchet MS"/>
-          <w:color w:val="434343"/>
-          <w:szCs w:val="28"/>
-        </w:rPr>
-        <w:t xml:space="preserve"> </w:t>
-      </w:r>
-      <w:r>
-        <w:rPr>
-          <w:rFonts w:ascii="Times New Roman" w:hAnsi="Times New Roman" w:cs="Helvetica Neue"/>
-          <w:color w:val="333333"/>
-          <w:szCs w:val="26"/>
-        </w:rPr>
-        <w:t>This should be the file you use everyday to create your app</w:t>
-      </w:r>
-      <w:r>
-        <w:rPr>
-          <w:rFonts w:ascii="Times New Roman" w:hAnsi="Times New Roman" w:cs="Helvetica Neue"/>
-          <w:color w:val="333333"/>
-          <w:szCs w:val="26"/>
-        </w:rPr>
-        <w:t>.</w:t>
-      </w:r>
     </w:p>
     <w:p>
       <w:pPr>
@@ -1529,16 +1021,7 @@
           <w:color w:val="333333"/>
           <w:szCs w:val="26"/>
         </w:rPr>
-        <w:t xml:space="preserve">6. </w:t>
-      </w:r>
-      <w:proofErr w:type="gramStart"/>
-      <w:r>
-        <w:rPr>
-          <w:rFonts w:ascii="Times New Roman" w:hAnsi="Times New Roman" w:cs="Helvetica Neue"/>
-          <w:color w:val="333333"/>
-          <w:szCs w:val="26"/>
-        </w:rPr>
-        <w:t xml:space="preserve">Open </w:t>
+        <w:t xml:space="preserve">6. Open </w:t>
       </w:r>
       <w:r>
         <w:rPr>
@@ -1547,20 +1030,8 @@
           <w:color w:val="333333"/>
           <w:szCs w:val="26"/>
         </w:rPr>
-        <w:t>.</w:t>
-      </w:r>
-      <w:proofErr w:type="spellStart"/>
-      <w:r>
-        <w:rPr>
-          <w:rFonts w:ascii="Times New Roman" w:hAnsi="Times New Roman" w:cs="Helvetica Neue"/>
-          <w:i/>
-          <w:color w:val="333333"/>
-          <w:szCs w:val="26"/>
-        </w:rPr>
-        <w:t>xcworkspace</w:t>
-      </w:r>
-      <w:proofErr w:type="spellEnd"/>
-      <w:proofErr w:type="gramEnd"/>
+        <w:t>.xcworkspace</w:t>
+      </w:r>
       <w:r>
         <w:rPr>
           <w:rFonts w:ascii="Times New Roman" w:hAnsi="Times New Roman" w:cs="Helvetica Neue"/>

</xml_diff>

<commit_message>
added podspec Backendless-ios-SDK 2.0.11
</commit_message>
<xml_diff>
--- a/CocoaPods/Guides/Create Xcode Backendless Project Using CocoaPods.docx
+++ b/CocoaPods/Guides/Create Xcode Backendless Project Using CocoaPods.docx
@@ -1,6 +1,6 @@
 
 <file path=word/document.xml><?xml version="1.0" encoding="utf-8"?>
-<w:document xmlns:mv="urn:schemas-microsoft-com:mac:vml" xmlns:mo="http://schemas.microsoft.com/office/mac/office/2008/main" xmlns:ve="http://schemas.openxmlformats.org/markup-compatibility/2006" xmlns:o="urn:schemas-microsoft-com:office:office" xmlns:r="http://schemas.openxmlformats.org/officeDocument/2006/relationships" xmlns:m="http://schemas.openxmlformats.org/officeDocument/2006/math" xmlns:v="urn:schemas-microsoft-com:vml" xmlns:w10="urn:schemas-microsoft-com:office:word" xmlns:w="http://schemas.openxmlformats.org/wordprocessingml/2006/main" xmlns:wne="http://schemas.microsoft.com/office/word/2006/wordml" xmlns:wp="http://schemas.openxmlformats.org/drawingml/2006/wordprocessingDrawing" ve:Ignorable="mv" ve:PreserveAttributes="mv:*">
+<w:document xmlns:mo="http://schemas.microsoft.com/office/mac/office/2008/main" xmlns:ve="http://schemas.openxmlformats.org/markup-compatibility/2006" xmlns:mv="urn:schemas-microsoft-com:mac:vml" xmlns:o="urn:schemas-microsoft-com:office:office" xmlns:r="http://schemas.openxmlformats.org/officeDocument/2006/relationships" xmlns:m="http://schemas.openxmlformats.org/officeDocument/2006/math" xmlns:v="urn:schemas-microsoft-com:vml" xmlns:wp="http://schemas.openxmlformats.org/drawingml/2006/wordprocessingDrawing" xmlns:w10="urn:schemas-microsoft-com:office:word" xmlns:w="http://schemas.openxmlformats.org/wordprocessingml/2006/main" xmlns:wne="http://schemas.microsoft.com/office/word/2006/wordml">
   <w:background w:color="FFFFFF" w:themeColor="background1"/>
   <w:body>
     <w:p>
@@ -28,8 +28,23 @@
           <w:sz w:val="36"/>
           <w:szCs w:val="43"/>
         </w:rPr>
-        <w:t>What is CocoaPods</w:t>
-      </w:r>
+        <w:t xml:space="preserve">What is </w:t>
+      </w:r>
+      <w:proofErr w:type="spellStart"/>
+      <w:proofErr w:type="gramStart"/>
+      <w:r>
+        <w:rPr>
+          <w:rFonts w:ascii="Times New Roman" w:hAnsi="Times New Roman" w:cs="Times New Roman"/>
+          <w:b/>
+          <w:bCs/>
+          <w:color w:val="333333"/>
+          <w:sz w:val="36"/>
+          <w:szCs w:val="43"/>
+        </w:rPr>
+        <w:t>CocoaPods</w:t>
+      </w:r>
+      <w:proofErr w:type="spellEnd"/>
+      <w:proofErr w:type="gramEnd"/>
     </w:p>
     <w:p>
       <w:pPr>
@@ -62,6 +77,7 @@
         </w:rPr>
       </w:pPr>
       <w:hyperlink r:id="rId5" w:history="1">
+        <w:proofErr w:type="spellStart"/>
         <w:r>
           <w:rPr>
             <w:rStyle w:val="Hyperlink"/>
@@ -70,7 +86,9 @@
           </w:rPr>
           <w:t>CocoaPods</w:t>
         </w:r>
+        <w:proofErr w:type="spellEnd"/>
       </w:hyperlink>
+      <w:proofErr w:type="gramStart"/>
       <w:r>
         <w:rPr>
           <w:rFonts w:ascii="Times New Roman" w:hAnsi="Times New Roman" w:cs="Times New Roman"/>
@@ -93,7 +111,34 @@
           <w:color w:val="333333"/>
           <w:szCs w:val="26"/>
         </w:rPr>
-        <w:t xml:space="preserve">manages library dependencies for your Xcode projects. </w:t>
+        <w:t>manages</w:t>
+      </w:r>
+      <w:proofErr w:type="gramEnd"/>
+      <w:r>
+        <w:rPr>
+          <w:rFonts w:ascii="Times New Roman" w:hAnsi="Times New Roman" w:cs="Times New Roman"/>
+          <w:color w:val="333333"/>
+          <w:szCs w:val="26"/>
+        </w:rPr>
+        <w:t xml:space="preserve"> library dependencies for your </w:t>
+      </w:r>
+      <w:proofErr w:type="spellStart"/>
+      <w:r>
+        <w:rPr>
+          <w:rFonts w:ascii="Times New Roman" w:hAnsi="Times New Roman" w:cs="Times New Roman"/>
+          <w:color w:val="333333"/>
+          <w:szCs w:val="26"/>
+        </w:rPr>
+        <w:t>Xcode</w:t>
+      </w:r>
+      <w:proofErr w:type="spellEnd"/>
+      <w:r>
+        <w:rPr>
+          <w:rFonts w:ascii="Times New Roman" w:hAnsi="Times New Roman" w:cs="Times New Roman"/>
+          <w:color w:val="333333"/>
+          <w:szCs w:val="26"/>
+        </w:rPr>
+        <w:t xml:space="preserve"> projects. </w:t>
       </w:r>
     </w:p>
     <w:p>
@@ -131,7 +176,79 @@
           <w:color w:val="333333"/>
           <w:szCs w:val="26"/>
         </w:rPr>
-        <w:t>The dependencies for your projects are specified in a single text file called a Podfile. CocoaPods will resolve dependencies between libraries, fetch the resulting source code, then link it together in an Xcode workspace to build your project.</w:t>
+        <w:t xml:space="preserve">The dependencies for your projects are specified in a single text file called a </w:t>
+      </w:r>
+      <w:proofErr w:type="spellStart"/>
+      <w:r>
+        <w:rPr>
+          <w:rFonts w:ascii="Times New Roman" w:hAnsi="Times New Roman" w:cs="Times New Roman"/>
+          <w:color w:val="333333"/>
+          <w:szCs w:val="26"/>
+        </w:rPr>
+        <w:t>Podfile</w:t>
+      </w:r>
+      <w:proofErr w:type="spellEnd"/>
+      <w:r>
+        <w:rPr>
+          <w:rFonts w:ascii="Times New Roman" w:hAnsi="Times New Roman" w:cs="Times New Roman"/>
+          <w:color w:val="333333"/>
+          <w:szCs w:val="26"/>
+        </w:rPr>
+        <w:t xml:space="preserve">. </w:t>
+      </w:r>
+      <w:proofErr w:type="spellStart"/>
+      <w:r>
+        <w:rPr>
+          <w:rFonts w:ascii="Times New Roman" w:hAnsi="Times New Roman" w:cs="Times New Roman"/>
+          <w:color w:val="333333"/>
+          <w:szCs w:val="26"/>
+        </w:rPr>
+        <w:t>CocoaPods</w:t>
+      </w:r>
+      <w:proofErr w:type="spellEnd"/>
+      <w:r>
+        <w:rPr>
+          <w:rFonts w:ascii="Times New Roman" w:hAnsi="Times New Roman" w:cs="Times New Roman"/>
+          <w:color w:val="333333"/>
+          <w:szCs w:val="26"/>
+        </w:rPr>
+        <w:t xml:space="preserve"> will resolve dependencies between libraries, fetch the resulting source code, </w:t>
+      </w:r>
+      <w:proofErr w:type="gramStart"/>
+      <w:r>
+        <w:rPr>
+          <w:rFonts w:ascii="Times New Roman" w:hAnsi="Times New Roman" w:cs="Times New Roman"/>
+          <w:color w:val="333333"/>
+          <w:szCs w:val="26"/>
+        </w:rPr>
+        <w:t>then</w:t>
+      </w:r>
+      <w:proofErr w:type="gramEnd"/>
+      <w:r>
+        <w:rPr>
+          <w:rFonts w:ascii="Times New Roman" w:hAnsi="Times New Roman" w:cs="Times New Roman"/>
+          <w:color w:val="333333"/>
+          <w:szCs w:val="26"/>
+        </w:rPr>
+        <w:t xml:space="preserve"> link it together in an </w:t>
+      </w:r>
+      <w:proofErr w:type="spellStart"/>
+      <w:r>
+        <w:rPr>
+          <w:rFonts w:ascii="Times New Roman" w:hAnsi="Times New Roman" w:cs="Times New Roman"/>
+          <w:color w:val="333333"/>
+          <w:szCs w:val="26"/>
+        </w:rPr>
+        <w:t>Xcode</w:t>
+      </w:r>
+      <w:proofErr w:type="spellEnd"/>
+      <w:r>
+        <w:rPr>
+          <w:rFonts w:ascii="Times New Roman" w:hAnsi="Times New Roman" w:cs="Times New Roman"/>
+          <w:color w:val="333333"/>
+          <w:szCs w:val="26"/>
+        </w:rPr>
+        <w:t xml:space="preserve"> workspace to build your project.</w:t>
       </w:r>
     </w:p>
     <w:p>
@@ -171,8 +288,9 @@
           <w:szCs w:val="20"/>
           <w:shd w:val="clear" w:color="auto" w:fill="FFFFFF"/>
         </w:rPr>
-        <w:t>Make sure you have the Cocoapods ruby gem installed your system. If you don't please follow the directions at</w:t>
-      </w:r>
+        <w:t xml:space="preserve">Make sure you have the </w:t>
+      </w:r>
+      <w:proofErr w:type="spellStart"/>
       <w:r>
         <w:rPr>
           <w:rFonts w:ascii="Times New Roman" w:hAnsi="Times New Roman"/>
@@ -180,7 +298,46 @@
           <w:szCs w:val="20"/>
           <w:shd w:val="clear" w:color="auto" w:fill="FFFFFF"/>
         </w:rPr>
-        <w:t xml:space="preserve"> CocoaPods </w:t>
+        <w:t>Cocoapods</w:t>
+      </w:r>
+      <w:proofErr w:type="spellEnd"/>
+      <w:r>
+        <w:rPr>
+          <w:rFonts w:ascii="Times New Roman" w:hAnsi="Times New Roman"/>
+          <w:color w:val="555555"/>
+          <w:szCs w:val="20"/>
+          <w:shd w:val="clear" w:color="auto" w:fill="FFFFFF"/>
+        </w:rPr>
+        <w:t xml:space="preserve"> ruby gem installed your system. If you don't please follow the directions at</w:t>
+      </w:r>
+      <w:r>
+        <w:rPr>
+          <w:rFonts w:ascii="Times New Roman" w:hAnsi="Times New Roman"/>
+          <w:color w:val="555555"/>
+          <w:szCs w:val="20"/>
+          <w:shd w:val="clear" w:color="auto" w:fill="FFFFFF"/>
+        </w:rPr>
+        <w:t xml:space="preserve"> </w:t>
+      </w:r>
+      <w:proofErr w:type="spellStart"/>
+      <w:r>
+        <w:rPr>
+          <w:rFonts w:ascii="Times New Roman" w:hAnsi="Times New Roman"/>
+          <w:color w:val="555555"/>
+          <w:szCs w:val="20"/>
+          <w:shd w:val="clear" w:color="auto" w:fill="FFFFFF"/>
+        </w:rPr>
+        <w:t>CocoaPods</w:t>
+      </w:r>
+      <w:proofErr w:type="spellEnd"/>
+      <w:r>
+        <w:rPr>
+          <w:rFonts w:ascii="Times New Roman" w:hAnsi="Times New Roman"/>
+          <w:color w:val="555555"/>
+          <w:szCs w:val="20"/>
+          <w:shd w:val="clear" w:color="auto" w:fill="FFFFFF"/>
+        </w:rPr>
+        <w:t xml:space="preserve"> </w:t>
       </w:r>
       <w:hyperlink r:id="rId6" w:history="1">
         <w:r>
@@ -232,8 +389,37 @@
           <w:color w:val="C7254E"/>
           <w:szCs w:val="23"/>
         </w:rPr>
-        <w:t>$ sudo gem install cocoapods</w:t>
-      </w:r>
+        <w:t xml:space="preserve">$ </w:t>
+      </w:r>
+      <w:proofErr w:type="spellStart"/>
+      <w:r>
+        <w:rPr>
+          <w:rFonts w:ascii="Times New Roman" w:hAnsi="Times New Roman" w:cs="Monaco"/>
+          <w:color w:val="C7254E"/>
+          <w:szCs w:val="23"/>
+        </w:rPr>
+        <w:t>sudo</w:t>
+      </w:r>
+      <w:proofErr w:type="spellEnd"/>
+      <w:r>
+        <w:rPr>
+          <w:rFonts w:ascii="Times New Roman" w:hAnsi="Times New Roman" w:cs="Monaco"/>
+          <w:color w:val="C7254E"/>
+          <w:szCs w:val="23"/>
+        </w:rPr>
+        <w:t xml:space="preserve"> gem install </w:t>
+      </w:r>
+      <w:proofErr w:type="spellStart"/>
+      <w:proofErr w:type="gramStart"/>
+      <w:r>
+        <w:rPr>
+          <w:rFonts w:ascii="Times New Roman" w:hAnsi="Times New Roman" w:cs="Monaco"/>
+          <w:color w:val="C7254E"/>
+          <w:szCs w:val="23"/>
+        </w:rPr>
+        <w:t>cocoapods</w:t>
+      </w:r>
+      <w:proofErr w:type="spellEnd"/>
       <w:r>
         <w:rPr>
           <w:rFonts w:ascii="Times New Roman" w:hAnsi="Times New Roman"/>
@@ -252,6 +438,7 @@
         </w:rPr>
         <w:t>.</w:t>
       </w:r>
+      <w:proofErr w:type="gramEnd"/>
     </w:p>
     <w:p>
       <w:pPr>
@@ -294,8 +481,45 @@
           <w:sz w:val="36"/>
           <w:szCs w:val="34"/>
         </w:rPr>
-        <w:t>Creating a new Xcode project with CocoaPods</w:t>
-      </w:r>
+        <w:t xml:space="preserve">Creating a new </w:t>
+      </w:r>
+      <w:proofErr w:type="spellStart"/>
+      <w:r>
+        <w:rPr>
+          <w:rFonts w:ascii="Times New Roman" w:hAnsi="Times New Roman" w:cs="Helvetica Neue"/>
+          <w:b/>
+          <w:bCs/>
+          <w:color w:val="333333"/>
+          <w:sz w:val="36"/>
+          <w:szCs w:val="34"/>
+        </w:rPr>
+        <w:t>Xcode</w:t>
+      </w:r>
+      <w:proofErr w:type="spellEnd"/>
+      <w:r>
+        <w:rPr>
+          <w:rFonts w:ascii="Times New Roman" w:hAnsi="Times New Roman" w:cs="Helvetica Neue"/>
+          <w:b/>
+          <w:bCs/>
+          <w:color w:val="333333"/>
+          <w:sz w:val="36"/>
+          <w:szCs w:val="34"/>
+        </w:rPr>
+        <w:t xml:space="preserve"> project with </w:t>
+      </w:r>
+      <w:proofErr w:type="spellStart"/>
+      <w:r>
+        <w:rPr>
+          <w:rFonts w:ascii="Times New Roman" w:hAnsi="Times New Roman" w:cs="Helvetica Neue"/>
+          <w:b/>
+          <w:bCs/>
+          <w:color w:val="333333"/>
+          <w:sz w:val="36"/>
+          <w:szCs w:val="34"/>
+        </w:rPr>
+        <w:t>CocoaPods</w:t>
+      </w:r>
+      <w:proofErr w:type="spellEnd"/>
     </w:p>
     <w:p>
       <w:pPr>
@@ -312,120 +536,6 @@
           <w:szCs w:val="34"/>
         </w:rPr>
       </w:pPr>
-    </w:p>
-    <w:p>
-      <w:pPr>
-        <w:spacing w:line="336" w:lineRule="atLeast"/>
-        <w:ind w:firstLine="426"/>
-        <w:rPr>
-          <w:rFonts w:ascii="Times New Roman" w:hAnsi="Times New Roman"/>
-          <w:szCs w:val="20"/>
-        </w:rPr>
-      </w:pPr>
-      <w:r>
-        <w:rPr>
-          <w:rFonts w:ascii="Times New Roman" w:hAnsi="Times New Roman"/>
-          <w:szCs w:val="20"/>
-        </w:rPr>
-        <w:t xml:space="preserve">Before you begin </w:t>
-      </w:r>
-      <w:r>
-        <w:rPr>
-          <w:rFonts w:ascii="Times New Roman" w:hAnsi="Times New Roman"/>
-          <w:szCs w:val="20"/>
-        </w:rPr>
-        <w:t xml:space="preserve">you can </w:t>
-      </w:r>
-      <w:r>
-        <w:rPr>
-          <w:rFonts w:ascii="Times New Roman" w:hAnsi="Times New Roman" w:cs="Helvetica Neue"/>
-          <w:color w:val="333333"/>
-          <w:szCs w:val="26"/>
-        </w:rPr>
-        <w:t xml:space="preserve">check </w:t>
-      </w:r>
-      <w:hyperlink r:id="rId7" w:history="1">
-        <w:r>
-          <w:rPr>
-            <w:rStyle w:val="Hyperlink"/>
-            <w:rFonts w:ascii="Times New Roman" w:hAnsi="Times New Roman" w:cs="Helvetica Neue"/>
-            <w:szCs w:val="26"/>
-          </w:rPr>
-          <w:t>Backendless-ios-SDK folder</w:t>
-        </w:r>
-      </w:hyperlink>
-      <w:r>
-        <w:rPr>
-          <w:rFonts w:ascii="Times New Roman" w:hAnsi="Times New Roman" w:cs="Helvetica Neue"/>
-          <w:color w:val="333333"/>
-          <w:szCs w:val="26"/>
-        </w:rPr>
-        <w:t xml:space="preserve"> of CocoaPods Specs </w:t>
-      </w:r>
-      <w:r>
-        <w:rPr>
-          <w:rFonts w:ascii="Times New Roman" w:hAnsi="Times New Roman" w:cs="Helvetica Neue"/>
-          <w:color w:val="333333"/>
-          <w:szCs w:val="26"/>
-        </w:rPr>
-        <w:t>repository</w:t>
-      </w:r>
-      <w:r>
-        <w:rPr>
-          <w:rFonts w:ascii="Times New Roman" w:hAnsi="Times New Roman" w:cs="Helvetica Neue"/>
-          <w:color w:val="333333"/>
-          <w:szCs w:val="26"/>
-        </w:rPr>
-        <w:t>, and choose the library version you will use (</w:t>
-      </w:r>
-      <w:r>
-        <w:rPr>
-          <w:rFonts w:ascii="Times New Roman" w:hAnsi="Times New Roman" w:cs="Helvetica Neue"/>
-          <w:color w:val="333333"/>
-          <w:szCs w:val="26"/>
-        </w:rPr>
-        <w:t>the latest is recommended</w:t>
-      </w:r>
-      <w:r>
-        <w:rPr>
-          <w:rFonts w:ascii="Times New Roman" w:hAnsi="Times New Roman" w:cs="Helvetica Neue"/>
-          <w:color w:val="333333"/>
-          <w:szCs w:val="26"/>
-        </w:rPr>
-        <w:t xml:space="preserve"> if you don’t have </w:t>
-      </w:r>
-      <w:r>
-        <w:rPr>
-          <w:rFonts w:ascii="Times New Roman" w:hAnsi="Times New Roman" w:cs="Helvetica Neue"/>
-          <w:color w:val="333333"/>
-          <w:szCs w:val="26"/>
-        </w:rPr>
-        <w:t>an</w:t>
-      </w:r>
-      <w:r>
-        <w:rPr>
-          <w:rFonts w:ascii="Times New Roman" w:hAnsi="Times New Roman" w:cs="Helvetica Neue"/>
-          <w:color w:val="333333"/>
-          <w:szCs w:val="26"/>
-        </w:rPr>
-        <w:t>other reason</w:t>
-      </w:r>
-      <w:r>
-        <w:rPr>
-          <w:rFonts w:ascii="Times New Roman" w:hAnsi="Times New Roman" w:cs="Helvetica Neue"/>
-          <w:color w:val="333333"/>
-          <w:szCs w:val="26"/>
-        </w:rPr>
-        <w:t>).</w:t>
-      </w:r>
-      <w:r>
-        <w:rPr>
-          <w:rFonts w:ascii="Times New Roman" w:hAnsi="Times New Roman" w:cs="Helvetica Neue"/>
-          <w:color w:val="333333"/>
-          <w:szCs w:val="26"/>
-        </w:rPr>
-        <w:t xml:space="preserve"> </w:t>
-      </w:r>
     </w:p>
     <w:p>
       <w:pPr>
@@ -447,7 +557,25 @@
           <w:color w:val="333333"/>
           <w:szCs w:val="26"/>
         </w:rPr>
-        <w:t>To create a new project with CocoaPods, follow these simple steps:</w:t>
+        <w:t xml:space="preserve">To create a new project with </w:t>
+      </w:r>
+      <w:proofErr w:type="spellStart"/>
+      <w:r>
+        <w:rPr>
+          <w:rFonts w:ascii="Times New Roman" w:hAnsi="Times New Roman" w:cs="Helvetica Neue"/>
+          <w:color w:val="333333"/>
+          <w:szCs w:val="26"/>
+        </w:rPr>
+        <w:t>CocoaPods</w:t>
+      </w:r>
+      <w:proofErr w:type="spellEnd"/>
+      <w:r>
+        <w:rPr>
+          <w:rFonts w:ascii="Times New Roman" w:hAnsi="Times New Roman" w:cs="Helvetica Neue"/>
+          <w:color w:val="333333"/>
+          <w:szCs w:val="26"/>
+        </w:rPr>
+        <w:t>, follow these simple steps:</w:t>
       </w:r>
     </w:p>
     <w:p>
@@ -496,13 +624,23 @@
         </w:rPr>
         <w:t xml:space="preserve"> </w:t>
       </w:r>
-      <w:r>
-        <w:rPr>
-          <w:rFonts w:ascii="Times New Roman" w:hAnsi="Times New Roman" w:cs="Helvetica Neue"/>
-          <w:color w:val="333333"/>
-          <w:szCs w:val="26"/>
-        </w:rPr>
-        <w:t>Xcode as you would normally, then close this project.</w:t>
+      <w:proofErr w:type="spellStart"/>
+      <w:r>
+        <w:rPr>
+          <w:rFonts w:ascii="Times New Roman" w:hAnsi="Times New Roman" w:cs="Helvetica Neue"/>
+          <w:color w:val="333333"/>
+          <w:szCs w:val="26"/>
+        </w:rPr>
+        <w:t>Xcode</w:t>
+      </w:r>
+      <w:proofErr w:type="spellEnd"/>
+      <w:r>
+        <w:rPr>
+          <w:rFonts w:ascii="Times New Roman" w:hAnsi="Times New Roman" w:cs="Helvetica Neue"/>
+          <w:color w:val="333333"/>
+          <w:szCs w:val="26"/>
+        </w:rPr>
+        <w:t xml:space="preserve"> as you would normally, then close this project.</w:t>
       </w:r>
     </w:p>
     <w:p>
@@ -549,8 +687,18 @@
           <w:color w:val="C7254E"/>
           <w:szCs w:val="23"/>
         </w:rPr>
-        <w:t>$ cd</w:t>
-      </w:r>
+        <w:t xml:space="preserve">$ </w:t>
+      </w:r>
+      <w:proofErr w:type="spellStart"/>
+      <w:r>
+        <w:rPr>
+          <w:rFonts w:ascii="Times New Roman" w:hAnsi="Times New Roman" w:cs="Monaco"/>
+          <w:color w:val="C7254E"/>
+          <w:szCs w:val="23"/>
+        </w:rPr>
+        <w:t>cd</w:t>
+      </w:r>
+      <w:proofErr w:type="spellEnd"/>
       <w:r>
         <w:rPr>
           <w:rFonts w:ascii="Times New Roman" w:hAnsi="Times New Roman" w:cs="Helvetica Neue"/>
@@ -591,7 +739,43 @@
           <w:color w:val="333333"/>
           <w:szCs w:val="26"/>
         </w:rPr>
-        <w:t>Create a Podfile. This can be done by running </w:t>
+        <w:t xml:space="preserve">Create a </w:t>
+      </w:r>
+      <w:proofErr w:type="spellStart"/>
+      <w:r>
+        <w:rPr>
+          <w:rFonts w:ascii="Times New Roman" w:hAnsi="Times New Roman" w:cs="Helvetica Neue"/>
+          <w:color w:val="333333"/>
+          <w:szCs w:val="26"/>
+        </w:rPr>
+        <w:t>Podfile</w:t>
+      </w:r>
+      <w:proofErr w:type="spellEnd"/>
+      <w:r>
+        <w:rPr>
+          <w:rFonts w:ascii="Times New Roman" w:hAnsi="Times New Roman" w:cs="Helvetica Neue"/>
+          <w:color w:val="333333"/>
+          <w:szCs w:val="26"/>
+        </w:rPr>
+        <w:t xml:space="preserve">. </w:t>
+      </w:r>
+      <w:proofErr w:type="gramStart"/>
+      <w:r>
+        <w:rPr>
+          <w:rFonts w:ascii="Times New Roman" w:hAnsi="Times New Roman" w:cs="Helvetica Neue"/>
+          <w:color w:val="333333"/>
+          <w:szCs w:val="26"/>
+        </w:rPr>
+        <w:t>This can be done by running</w:t>
+      </w:r>
+      <w:proofErr w:type="gramEnd"/>
+      <w:r>
+        <w:rPr>
+          <w:rFonts w:ascii="Times New Roman" w:hAnsi="Times New Roman" w:cs="Helvetica Neue"/>
+          <w:color w:val="333333"/>
+          <w:szCs w:val="26"/>
+        </w:rPr>
+        <w:t> </w:t>
       </w:r>
       <w:r>
         <w:rPr>
@@ -599,8 +783,18 @@
           <w:color w:val="C7254E"/>
           <w:szCs w:val="23"/>
         </w:rPr>
-        <w:t>$ touch Podfile</w:t>
-      </w:r>
+        <w:t xml:space="preserve">$ touch </w:t>
+      </w:r>
+      <w:proofErr w:type="spellStart"/>
+      <w:r>
+        <w:rPr>
+          <w:rFonts w:ascii="Times New Roman" w:hAnsi="Times New Roman" w:cs="Monaco"/>
+          <w:color w:val="C7254E"/>
+          <w:szCs w:val="23"/>
+        </w:rPr>
+        <w:t>Podfile</w:t>
+      </w:r>
+      <w:proofErr w:type="spellEnd"/>
       <w:r>
         <w:rPr>
           <w:rFonts w:ascii="Times New Roman" w:hAnsi="Times New Roman" w:cs="Helvetica Neue"/>
@@ -642,15 +836,43 @@
           <w:color w:val="333333"/>
           <w:szCs w:val="26"/>
         </w:rPr>
-        <w:t>Open your Podfile</w:t>
-      </w:r>
-      <w:r>
-        <w:rPr>
-          <w:rFonts w:ascii="Times New Roman" w:hAnsi="Times New Roman" w:cs="Helvetica Neue"/>
-          <w:color w:val="333333"/>
-          <w:szCs w:val="26"/>
-        </w:rPr>
-        <w:t xml:space="preserve"> using your favorite text editor (or Xcode), and add a text that looks like this: </w:t>
+        <w:t xml:space="preserve">Open your </w:t>
+      </w:r>
+      <w:proofErr w:type="spellStart"/>
+      <w:r>
+        <w:rPr>
+          <w:rFonts w:ascii="Times New Roman" w:hAnsi="Times New Roman" w:cs="Helvetica Neue"/>
+          <w:color w:val="333333"/>
+          <w:szCs w:val="26"/>
+        </w:rPr>
+        <w:t>Podfile</w:t>
+      </w:r>
+      <w:proofErr w:type="spellEnd"/>
+      <w:r>
+        <w:rPr>
+          <w:rFonts w:ascii="Times New Roman" w:hAnsi="Times New Roman" w:cs="Helvetica Neue"/>
+          <w:color w:val="333333"/>
+          <w:szCs w:val="26"/>
+        </w:rPr>
+        <w:t xml:space="preserve"> using your favorite text editor (or </w:t>
+      </w:r>
+      <w:proofErr w:type="spellStart"/>
+      <w:r>
+        <w:rPr>
+          <w:rFonts w:ascii="Times New Roman" w:hAnsi="Times New Roman" w:cs="Helvetica Neue"/>
+          <w:color w:val="333333"/>
+          <w:szCs w:val="26"/>
+        </w:rPr>
+        <w:t>Xcode</w:t>
+      </w:r>
+      <w:proofErr w:type="spellEnd"/>
+      <w:r>
+        <w:rPr>
+          <w:rFonts w:ascii="Times New Roman" w:hAnsi="Times New Roman" w:cs="Helvetica Neue"/>
+          <w:color w:val="333333"/>
+          <w:szCs w:val="26"/>
+        </w:rPr>
+        <w:t xml:space="preserve">), and add a text that looks like this: </w:t>
       </w:r>
       <w:r>
         <w:rPr>
@@ -696,6 +918,7 @@
           <w:szCs w:val="22"/>
         </w:rPr>
       </w:pPr>
+      <w:proofErr w:type="gramStart"/>
       <w:r>
         <w:rPr>
           <w:rFonts w:ascii="Menlo Regular" w:hAnsi="Menlo Regular" w:cs="Menlo Regular"/>
@@ -703,7 +926,37 @@
           <w:sz w:val="22"/>
           <w:szCs w:val="22"/>
         </w:rPr>
-        <w:t xml:space="preserve">platform :ios, </w:t>
+        <w:t>platform</w:t>
+      </w:r>
+      <w:proofErr w:type="gramEnd"/>
+      <w:r>
+        <w:rPr>
+          <w:rFonts w:ascii="Menlo Regular" w:hAnsi="Menlo Regular" w:cs="Menlo Regular"/>
+          <w:color w:val="000000"/>
+          <w:sz w:val="22"/>
+          <w:szCs w:val="22"/>
+        </w:rPr>
+        <w:t xml:space="preserve"> :</w:t>
+      </w:r>
+      <w:proofErr w:type="spellStart"/>
+      <w:r>
+        <w:rPr>
+          <w:rFonts w:ascii="Menlo Regular" w:hAnsi="Menlo Regular" w:cs="Menlo Regular"/>
+          <w:color w:val="000000"/>
+          <w:sz w:val="22"/>
+          <w:szCs w:val="22"/>
+        </w:rPr>
+        <w:t>ios</w:t>
+      </w:r>
+      <w:proofErr w:type="spellEnd"/>
+      <w:r>
+        <w:rPr>
+          <w:rFonts w:ascii="Menlo Regular" w:hAnsi="Menlo Regular" w:cs="Menlo Regular"/>
+          <w:color w:val="000000"/>
+          <w:sz w:val="22"/>
+          <w:szCs w:val="22"/>
+        </w:rPr>
+        <w:t xml:space="preserve">, </w:t>
       </w:r>
       <w:r>
         <w:rPr>
@@ -741,6 +994,7 @@
           <w:szCs w:val="22"/>
         </w:rPr>
       </w:pPr>
+      <w:proofErr w:type="gramStart"/>
       <w:r>
         <w:rPr>
           <w:rFonts w:ascii="Menlo Regular" w:hAnsi="Menlo Regular" w:cs="Menlo Regular"/>
@@ -748,7 +1002,17 @@
           <w:sz w:val="22"/>
           <w:szCs w:val="22"/>
         </w:rPr>
-        <w:t xml:space="preserve">pod </w:t>
+        <w:t>pod</w:t>
+      </w:r>
+      <w:proofErr w:type="gramEnd"/>
+      <w:r>
+        <w:rPr>
+          <w:rFonts w:ascii="Menlo Regular" w:hAnsi="Menlo Regular" w:cs="Menlo Regular"/>
+          <w:color w:val="000000"/>
+          <w:sz w:val="22"/>
+          <w:szCs w:val="22"/>
+        </w:rPr>
+        <w:t xml:space="preserve"> </w:t>
       </w:r>
       <w:r>
         <w:rPr>
@@ -757,7 +1021,27 @@
           <w:sz w:val="22"/>
           <w:szCs w:val="22"/>
         </w:rPr>
-        <w:t>'Backendless-ios-SDK'</w:t>
+        <w:t>'</w:t>
+      </w:r>
+      <w:proofErr w:type="spellStart"/>
+      <w:r>
+        <w:rPr>
+          <w:rFonts w:ascii="Menlo Regular" w:hAnsi="Menlo Regular" w:cs="Menlo Regular"/>
+          <w:color w:val="1C00CF"/>
+          <w:sz w:val="22"/>
+          <w:szCs w:val="22"/>
+        </w:rPr>
+        <w:t>Backendless-ios-SDK</w:t>
+      </w:r>
+      <w:proofErr w:type="spellEnd"/>
+      <w:r>
+        <w:rPr>
+          <w:rFonts w:ascii="Menlo Regular" w:hAnsi="Menlo Regular" w:cs="Menlo Regular"/>
+          <w:color w:val="1C00CF"/>
+          <w:sz w:val="22"/>
+          <w:szCs w:val="22"/>
+        </w:rPr>
+        <w:t>'</w:t>
       </w:r>
       <w:r>
         <w:rPr>
@@ -775,7 +1059,7 @@
           <w:sz w:val="22"/>
           <w:szCs w:val="22"/>
         </w:rPr>
-        <w:t>'~&gt;2.0.2</w:t>
+        <w:t>'~&gt;2.0.0</w:t>
       </w:r>
       <w:r>
         <w:rPr>
@@ -844,7 +1128,59 @@
           <w:color w:val="333333"/>
           <w:szCs w:val="26"/>
         </w:rPr>
-        <w:t xml:space="preserve"> platform and version supported, the second line specifies the name of Backendless folder in CocoaPods Specs </w:t>
+        <w:t xml:space="preserve"> platform and </w:t>
+      </w:r>
+      <w:r>
+        <w:rPr>
+          <w:rFonts w:ascii="Times New Roman" w:hAnsi="Times New Roman" w:cs="Helvetica Neue"/>
+          <w:color w:val="333333"/>
+          <w:szCs w:val="26"/>
+        </w:rPr>
+        <w:t xml:space="preserve">supported </w:t>
+      </w:r>
+      <w:r>
+        <w:rPr>
+          <w:rFonts w:ascii="Times New Roman" w:hAnsi="Times New Roman" w:cs="Helvetica Neue"/>
+          <w:color w:val="333333"/>
+          <w:szCs w:val="26"/>
+        </w:rPr>
+        <w:t xml:space="preserve">version, the second line specifies the name of </w:t>
+      </w:r>
+      <w:proofErr w:type="spellStart"/>
+      <w:r>
+        <w:rPr>
+          <w:rFonts w:ascii="Times New Roman" w:hAnsi="Times New Roman" w:cs="Helvetica Neue"/>
+          <w:color w:val="333333"/>
+          <w:szCs w:val="26"/>
+        </w:rPr>
+        <w:t>Backendless</w:t>
+      </w:r>
+      <w:proofErr w:type="spellEnd"/>
+      <w:r>
+        <w:rPr>
+          <w:rFonts w:ascii="Times New Roman" w:hAnsi="Times New Roman" w:cs="Helvetica Neue"/>
+          <w:color w:val="333333"/>
+          <w:szCs w:val="26"/>
+        </w:rPr>
+        <w:t xml:space="preserve"> folder in </w:t>
+      </w:r>
+      <w:proofErr w:type="spellStart"/>
+      <w:r>
+        <w:rPr>
+          <w:rFonts w:ascii="Times New Roman" w:hAnsi="Times New Roman" w:cs="Helvetica Neue"/>
+          <w:color w:val="333333"/>
+          <w:szCs w:val="26"/>
+        </w:rPr>
+        <w:t>CocoaPods</w:t>
+      </w:r>
+      <w:proofErr w:type="spellEnd"/>
+      <w:r>
+        <w:rPr>
+          <w:rFonts w:ascii="Times New Roman" w:hAnsi="Times New Roman" w:cs="Helvetica Neue"/>
+          <w:color w:val="333333"/>
+          <w:szCs w:val="26"/>
+        </w:rPr>
+        <w:t xml:space="preserve"> Specs </w:t>
       </w:r>
       <w:r>
         <w:rPr>
@@ -860,7 +1196,65 @@
           <w:color w:val="333333"/>
           <w:szCs w:val="26"/>
         </w:rPr>
-        <w:t xml:space="preserve"> and library version you choose.</w:t>
+        <w:t xml:space="preserve"> and </w:t>
+      </w:r>
+      <w:r>
+        <w:rPr>
+          <w:rFonts w:ascii="Times New Roman" w:hAnsi="Times New Roman" w:cs="Helvetica Neue"/>
+          <w:color w:val="333333"/>
+          <w:szCs w:val="26"/>
+        </w:rPr>
+        <w:t>SDK</w:t>
+      </w:r>
+      <w:r>
+        <w:rPr>
+          <w:rFonts w:ascii="Times New Roman" w:hAnsi="Times New Roman" w:cs="Helvetica Neue"/>
+          <w:color w:val="333333"/>
+          <w:szCs w:val="26"/>
+        </w:rPr>
+        <w:t xml:space="preserve"> </w:t>
+      </w:r>
+      <w:proofErr w:type="gramStart"/>
+      <w:r>
+        <w:rPr>
+          <w:rFonts w:ascii="Times New Roman" w:hAnsi="Times New Roman" w:cs="Helvetica Neue"/>
+          <w:color w:val="333333"/>
+          <w:szCs w:val="26"/>
+        </w:rPr>
+        <w:t>version</w:t>
+      </w:r>
+      <w:r>
+        <w:rPr>
+          <w:rFonts w:ascii="Times New Roman" w:hAnsi="Times New Roman" w:cs="Helvetica Neue"/>
+          <w:color w:val="333333"/>
+          <w:szCs w:val="26"/>
+        </w:rPr>
+        <w:t xml:space="preserve"> which</w:t>
+      </w:r>
+      <w:proofErr w:type="gramEnd"/>
+      <w:r>
+        <w:rPr>
+          <w:rFonts w:ascii="Times New Roman" w:hAnsi="Times New Roman" w:cs="Helvetica Neue"/>
+          <w:color w:val="333333"/>
+          <w:szCs w:val="26"/>
+        </w:rPr>
+        <w:t xml:space="preserve"> you </w:t>
+      </w:r>
+      <w:r>
+        <w:rPr>
+          <w:rFonts w:ascii="Times New Roman" w:hAnsi="Times New Roman" w:cs="Helvetica Neue"/>
+          <w:color w:val="333333"/>
+          <w:szCs w:val="26"/>
+        </w:rPr>
+        <w:t>need</w:t>
+      </w:r>
+      <w:r>
+        <w:rPr>
+          <w:rFonts w:ascii="Times New Roman" w:hAnsi="Times New Roman" w:cs="Helvetica Neue"/>
+          <w:color w:val="333333"/>
+          <w:szCs w:val="26"/>
+        </w:rPr>
+        <w:t>.</w:t>
       </w:r>
     </w:p>
     <w:p>
@@ -886,7 +1280,25 @@
           <w:color w:val="333333"/>
           <w:szCs w:val="26"/>
         </w:rPr>
-        <w:t>5. Save Podfile, return to T</w:t>
+        <w:t xml:space="preserve">5. Save </w:t>
+      </w:r>
+      <w:proofErr w:type="spellStart"/>
+      <w:r>
+        <w:rPr>
+          <w:rFonts w:ascii="Times New Roman" w:hAnsi="Times New Roman" w:cs="Helvetica Neue"/>
+          <w:color w:val="333333"/>
+          <w:szCs w:val="26"/>
+        </w:rPr>
+        <w:t>Podfile</w:t>
+      </w:r>
+      <w:proofErr w:type="spellEnd"/>
+      <w:r>
+        <w:rPr>
+          <w:rFonts w:ascii="Times New Roman" w:hAnsi="Times New Roman" w:cs="Helvetica Neue"/>
+          <w:color w:val="333333"/>
+          <w:szCs w:val="26"/>
+        </w:rPr>
+        <w:t>, return to T</w:t>
       </w:r>
       <w:r>
         <w:rPr>
@@ -958,23 +1370,25 @@
           <w:color w:val="434343"/>
           <w:szCs w:val="28"/>
         </w:rPr>
-        <w:t>, Xcode project workspace</w:t>
-      </w:r>
+        <w:t xml:space="preserve">, </w:t>
+      </w:r>
+      <w:proofErr w:type="spellStart"/>
       <w:r>
         <w:rPr>
           <w:rFonts w:ascii="Times New Roman" w:hAnsi="Times New Roman" w:cs="Trebuchet MS"/>
           <w:color w:val="434343"/>
           <w:szCs w:val="28"/>
         </w:rPr>
-        <w:t xml:space="preserve"> file will be created</w:t>
-      </w:r>
+        <w:t>Xcode</w:t>
+      </w:r>
+      <w:proofErr w:type="spellEnd"/>
       <w:r>
         <w:rPr>
           <w:rFonts w:ascii="Times New Roman" w:hAnsi="Times New Roman" w:cs="Trebuchet MS"/>
           <w:color w:val="434343"/>
           <w:szCs w:val="28"/>
         </w:rPr>
-        <w:t>.</w:t>
+        <w:t xml:space="preserve"> project workspace</w:t>
       </w:r>
       <w:r>
         <w:rPr>
@@ -982,6 +1396,22 @@
           <w:color w:val="434343"/>
           <w:szCs w:val="28"/>
         </w:rPr>
+        <w:t xml:space="preserve"> file will be created</w:t>
+      </w:r>
+      <w:r>
+        <w:rPr>
+          <w:rFonts w:ascii="Times New Roman" w:hAnsi="Times New Roman" w:cs="Trebuchet MS"/>
+          <w:color w:val="434343"/>
+          <w:szCs w:val="28"/>
+        </w:rPr>
+        <w:t>.</w:t>
+      </w:r>
+      <w:r>
+        <w:rPr>
+          <w:rFonts w:ascii="Times New Roman" w:hAnsi="Times New Roman" w:cs="Trebuchet MS"/>
+          <w:color w:val="434343"/>
+          <w:szCs w:val="28"/>
+        </w:rPr>
         <w:t xml:space="preserve"> </w:t>
       </w:r>
       <w:r>
@@ -990,7 +1420,25 @@
           <w:color w:val="333333"/>
           <w:szCs w:val="26"/>
         </w:rPr>
-        <w:t>This should be the file you use everyday to create your app</w:t>
+        <w:t xml:space="preserve">This should be the file </w:t>
+      </w:r>
+      <w:proofErr w:type="gramStart"/>
+      <w:r>
+        <w:rPr>
+          <w:rFonts w:ascii="Times New Roman" w:hAnsi="Times New Roman" w:cs="Helvetica Neue"/>
+          <w:color w:val="333333"/>
+          <w:szCs w:val="26"/>
+        </w:rPr>
+        <w:t>you</w:t>
+      </w:r>
+      <w:proofErr w:type="gramEnd"/>
+      <w:r>
+        <w:rPr>
+          <w:rFonts w:ascii="Times New Roman" w:hAnsi="Times New Roman" w:cs="Helvetica Neue"/>
+          <w:color w:val="333333"/>
+          <w:szCs w:val="26"/>
+        </w:rPr>
+        <w:t xml:space="preserve"> use everyday to create your app</w:t>
       </w:r>
       <w:r>
         <w:rPr>
@@ -1024,7 +1472,16 @@
           <w:color w:val="333333"/>
           <w:szCs w:val="26"/>
         </w:rPr>
-        <w:t xml:space="preserve">6. Open </w:t>
+        <w:t xml:space="preserve">6. </w:t>
+      </w:r>
+      <w:proofErr w:type="gramStart"/>
+      <w:r>
+        <w:rPr>
+          <w:rFonts w:ascii="Times New Roman" w:hAnsi="Times New Roman" w:cs="Helvetica Neue"/>
+          <w:color w:val="333333"/>
+          <w:szCs w:val="26"/>
+        </w:rPr>
+        <w:t xml:space="preserve">Open </w:t>
       </w:r>
       <w:r>
         <w:rPr>
@@ -1033,15 +1490,61 @@
           <w:color w:val="333333"/>
           <w:szCs w:val="26"/>
         </w:rPr>
-        <w:t>.xcworkspace</w:t>
-      </w:r>
-      <w:r>
-        <w:rPr>
-          <w:rFonts w:ascii="Times New Roman" w:hAnsi="Times New Roman" w:cs="Helvetica Neue"/>
-          <w:color w:val="333333"/>
-          <w:szCs w:val="26"/>
-        </w:rPr>
-        <w:t xml:space="preserve"> file to launch your project, and build it.</w:t>
+        <w:t>.</w:t>
+      </w:r>
+      <w:proofErr w:type="spellStart"/>
+      <w:r>
+        <w:rPr>
+          <w:rFonts w:ascii="Times New Roman" w:hAnsi="Times New Roman" w:cs="Helvetica Neue"/>
+          <w:i/>
+          <w:color w:val="333333"/>
+          <w:szCs w:val="26"/>
+        </w:rPr>
+        <w:t>xcworkspace</w:t>
+      </w:r>
+      <w:proofErr w:type="spellEnd"/>
+      <w:proofErr w:type="gramEnd"/>
+      <w:r>
+        <w:rPr>
+          <w:rFonts w:ascii="Times New Roman" w:hAnsi="Times New Roman" w:cs="Helvetica Neue"/>
+          <w:color w:val="333333"/>
+          <w:szCs w:val="26"/>
+        </w:rPr>
+        <w:t xml:space="preserve"> file to launch your project, and build it</w:t>
+      </w:r>
+      <w:r>
+        <w:rPr>
+          <w:rFonts w:ascii="Times New Roman" w:hAnsi="Times New Roman" w:cs="Helvetica Neue"/>
+          <w:color w:val="333333"/>
+          <w:szCs w:val="26"/>
+        </w:rPr>
+        <w:t xml:space="preserve"> using scheme for </w:t>
+      </w:r>
+      <w:proofErr w:type="spellStart"/>
+      <w:r>
+        <w:rPr>
+          <w:rFonts w:ascii="Times New Roman" w:hAnsi="Times New Roman" w:cs="Helvetica Neue"/>
+          <w:color w:val="333333"/>
+          <w:szCs w:val="26"/>
+        </w:rPr>
+        <w:t>iOS</w:t>
+      </w:r>
+      <w:proofErr w:type="spellEnd"/>
+      <w:r>
+        <w:rPr>
+          <w:rFonts w:ascii="Times New Roman" w:hAnsi="Times New Roman" w:cs="Helvetica Neue"/>
+          <w:color w:val="333333"/>
+          <w:szCs w:val="26"/>
+        </w:rPr>
+        <w:t xml:space="preserve"> device</w:t>
+      </w:r>
+      <w:r>
+        <w:rPr>
+          <w:rFonts w:ascii="Times New Roman" w:hAnsi="Times New Roman" w:cs="Helvetica Neue"/>
+          <w:color w:val="333333"/>
+          <w:szCs w:val="26"/>
+        </w:rPr>
+        <w:t>.</w:t>
       </w:r>
     </w:p>
     <w:p>
@@ -1056,26 +1559,18 @@
         <w:spacing w:line="336" w:lineRule="atLeast"/>
         <w:ind w:firstLine="426"/>
         <w:rPr>
-          <w:rFonts w:ascii="Times New Roman" w:hAnsi="Times New Roman" w:cs="Helvetica Neue"/>
-          <w:color w:val="333333"/>
-          <w:szCs w:val="26"/>
-        </w:rPr>
-      </w:pPr>
-      <w:r>
-        <w:rPr>
-          <w:rFonts w:ascii="Times New Roman" w:hAnsi="Times New Roman" w:cs="Helvetica Neue"/>
-          <w:color w:val="333333"/>
-          <w:szCs w:val="26"/>
-        </w:rPr>
-        <w:t xml:space="preserve">7. </w:t>
-      </w:r>
-      <w:r>
-        <w:rPr>
           <w:rFonts w:ascii="Times New Roman" w:hAnsi="Times New Roman"/>
           <w:color w:val="555555"/>
           <w:szCs w:val="28"/>
         </w:rPr>
-        <w:t xml:space="preserve">If you don't need to use MediaService, but you would like to run the app on </w:t>
+      </w:pPr>
+      <w:r>
+        <w:rPr>
+          <w:rFonts w:ascii="Times New Roman" w:hAnsi="Times New Roman" w:cs="Helvetica Neue"/>
+          <w:color w:val="333333"/>
+          <w:szCs w:val="26"/>
+        </w:rPr>
+        <w:t xml:space="preserve">7. </w:t>
       </w:r>
       <w:r>
         <w:rPr>
@@ -1083,38 +1578,106 @@
           <w:color w:val="555555"/>
           <w:szCs w:val="28"/>
         </w:rPr>
-        <w:t xml:space="preserve">the </w:t>
-      </w:r>
+        <w:t xml:space="preserve">If you would like to run your application on the simulator (you can do it only without </w:t>
+      </w:r>
+      <w:proofErr w:type="spellStart"/>
       <w:r>
         <w:rPr>
           <w:rFonts w:ascii="Times New Roman" w:hAnsi="Times New Roman"/>
           <w:color w:val="555555"/>
           <w:szCs w:val="28"/>
         </w:rPr>
-        <w:t>simulator, you should change the Build Settings option "Linking" -&gt; "Other Linking Flags" (OTHER_LDFLAGS) to:</w:t>
+        <w:t>MediaService</w:t>
+      </w:r>
+      <w:proofErr w:type="spellEnd"/>
+      <w:r>
+        <w:rPr>
+          <w:rFonts w:ascii="Times New Roman" w:hAnsi="Times New Roman"/>
+          <w:color w:val="555555"/>
+          <w:szCs w:val="28"/>
+        </w:rPr>
+        <w:t>), you should remove from the Build Settings in the option "Linking" -&gt; "Other Linking Flags" (OTHER_LDFLAGS) the substring “$(inherited) -</w:t>
+      </w:r>
+      <w:proofErr w:type="spellStart"/>
+      <w:r>
+        <w:rPr>
+          <w:rFonts w:ascii="Times New Roman" w:hAnsi="Times New Roman"/>
+          <w:color w:val="555555"/>
+          <w:szCs w:val="28"/>
+        </w:rPr>
+        <w:t>ObjC</w:t>
+      </w:r>
+      <w:proofErr w:type="spellEnd"/>
+      <w:r>
+        <w:rPr>
+          <w:rFonts w:ascii="Times New Roman" w:hAnsi="Times New Roman"/>
+          <w:color w:val="555555"/>
+          <w:szCs w:val="28"/>
+        </w:rPr>
+        <w:t>” at the beginning of the line.</w:t>
       </w:r>
     </w:p>
     <w:p>
       <w:pPr>
-        <w:pStyle w:val="NormalWeb"/>
-        <w:shd w:val="clear" w:color="auto" w:fill="FFFFFF"/>
-        <w:spacing w:beforeLines="0" w:afterLines="0" w:line="414" w:lineRule="atLeast"/>
+        <w:widowControl w:val="0"/>
+        <w:tabs>
+          <w:tab w:val="left" w:pos="720"/>
+        </w:tabs>
+        <w:autoSpaceDE w:val="0"/>
+        <w:autoSpaceDN w:val="0"/>
+        <w:adjustRightInd w:val="0"/>
+        <w:spacing w:line="336" w:lineRule="atLeast"/>
+        <w:ind w:firstLine="426"/>
         <w:rPr>
           <w:rFonts w:ascii="Times New Roman" w:hAnsi="Times New Roman"/>
           <w:color w:val="555555"/>
-          <w:sz w:val="24"/>
           <w:szCs w:val="28"/>
         </w:rPr>
       </w:pPr>
-      <w:r>
+    </w:p>
+    <w:p>
+      <w:pPr>
+        <w:widowControl w:val="0"/>
+        <w:tabs>
+          <w:tab w:val="left" w:pos="720"/>
+        </w:tabs>
+        <w:autoSpaceDE w:val="0"/>
+        <w:autoSpaceDN w:val="0"/>
+        <w:adjustRightInd w:val="0"/>
+        <w:spacing w:line="336" w:lineRule="atLeast"/>
+        <w:ind w:firstLine="426"/>
         <w:rPr>
           <w:rFonts w:ascii="Times New Roman" w:hAnsi="Times New Roman"/>
           <w:color w:val="555555"/>
-          <w:sz w:val="24"/>
           <w:szCs w:val="28"/>
         </w:rPr>
-        <w:t>"-lCommLibiOS -lbackendless -lsqlite3 -framework SystemConfiguration"</w:t>
-      </w:r>
+      </w:pPr>
+      <w:r>
+        <w:rPr>
+          <w:rFonts w:ascii="Times New Roman" w:hAnsi="Times New Roman"/>
+          <w:color w:val="555555"/>
+          <w:szCs w:val="28"/>
+        </w:rPr>
+        <w:t>Enjoy!</w:t>
+      </w:r>
+    </w:p>
+    <w:p>
+      <w:pPr>
+        <w:widowControl w:val="0"/>
+        <w:tabs>
+          <w:tab w:val="left" w:pos="720"/>
+        </w:tabs>
+        <w:autoSpaceDE w:val="0"/>
+        <w:autoSpaceDN w:val="0"/>
+        <w:adjustRightInd w:val="0"/>
+        <w:spacing w:line="336" w:lineRule="atLeast"/>
+        <w:ind w:firstLine="426"/>
+        <w:rPr>
+          <w:rFonts w:ascii="Times New Roman" w:hAnsi="Times New Roman"/>
+          <w:color w:val="555555"/>
+          <w:szCs w:val="28"/>
+        </w:rPr>
+      </w:pPr>
     </w:p>
     <w:sectPr>
       <w:pgSz w:w="12240" w:h="15840"/>
@@ -1126,7 +1689,7 @@
 </file>
 
 <file path=word/numbering.xml><?xml version="1.0" encoding="utf-8"?>
-<w:numbering xmlns:mv="urn:schemas-microsoft-com:mac:vml" xmlns:mo="http://schemas.microsoft.com/office/mac/office/2008/main" xmlns:ve="http://schemas.openxmlformats.org/markup-compatibility/2006" xmlns:o="urn:schemas-microsoft-com:office:office" xmlns:r="http://schemas.openxmlformats.org/officeDocument/2006/relationships" xmlns:m="http://schemas.openxmlformats.org/officeDocument/2006/math" xmlns:v="urn:schemas-microsoft-com:vml" xmlns:w10="urn:schemas-microsoft-com:office:word" xmlns:w="http://schemas.openxmlformats.org/wordprocessingml/2006/main" xmlns:wne="http://schemas.microsoft.com/office/word/2006/wordml" xmlns:wp="http://schemas.openxmlformats.org/drawingml/2006/wordprocessingDrawing">
+<w:numbering xmlns:mo="http://schemas.microsoft.com/office/mac/office/2008/main" xmlns:ve="http://schemas.openxmlformats.org/markup-compatibility/2006" xmlns:mv="urn:schemas-microsoft-com:mac:vml" xmlns:o="urn:schemas-microsoft-com:office:office" xmlns:r="http://schemas.openxmlformats.org/officeDocument/2006/relationships" xmlns:m="http://schemas.openxmlformats.org/officeDocument/2006/math" xmlns:v="urn:schemas-microsoft-com:vml" xmlns:wp="http://schemas.openxmlformats.org/drawingml/2006/wordprocessingDrawing" xmlns:w10="urn:schemas-microsoft-com:office:word" xmlns:w="http://schemas.openxmlformats.org/wordprocessingml/2006/main" xmlns:wne="http://schemas.microsoft.com/office/word/2006/wordml">
   <w:abstractNum w:abstractNumId="0">
     <w:nsid w:val="00000001"/>
     <w:multiLevelType w:val="hybridMultilevel"/>
@@ -1646,6 +2209,15 @@
       <w:i/>
       <w:iCs/>
       <w:color w:val="4F81BD" w:themeColor="accent1"/>
+    </w:rPr>
+  </w:style>
+  <w:style w:type="character" w:styleId="FollowedHyperlink">
+    <w:name w:val="FollowedHyperlink"/>
+    <w:basedOn w:val="DefaultParagraphFont"/>
+    <w:rsid w:val="00B27745"/>
+    <w:rPr>
+      <w:color w:val="800080" w:themeColor="followedHyperlink"/>
+      <w:u w:val="single"/>
     </w:rPr>
   </w:style>
 </w:styles>

</xml_diff>